<commit_message>
correct errors in proposal
</commit_message>
<xml_diff>
--- a/ETL Proposal.docx
+++ b/ETL Proposal.docx
@@ -1,32 +1,22 @@
 
 <file path=word/document.xml><?xml version="1.0" encoding="utf-8"?>
-<w:document xmlns:r="http://schemas.openxmlformats.org/officeDocument/2006/relationships" xmlns:wp="http://schemas.openxmlformats.org/drawingml/2006/wordprocessingDrawing" xmlns:w="http://schemas.openxmlformats.org/wordprocessingml/2006/main" xmlns:w10="urn:schemas-microsoft-com:office:word" xmlns:w14="http://schemas.microsoft.com/office/word/2010/wordml" xmlns:wps="http://schemas.microsoft.com/office/word/2010/wordprocessingShape" xmlns:wpg="http://schemas.microsoft.com/office/word/2010/wordprocessingGroup" xmlns:mc="http://schemas.openxmlformats.org/markup-compatibility/2006" xmlns:v="urn:schemas-microsoft-com:vml" xmlns:o="urn:schemas-microsoft-com:office:office" xmlns:m="http://schemas.openxmlformats.org/officeDocument/2006/math" mc:Ignorable="w14">
+<w:document xmlns:wpc="http://schemas.microsoft.com/office/word/2010/wordprocessingCanvas" xmlns:cx="http://schemas.microsoft.com/office/drawing/2014/chartex" xmlns:cx1="http://schemas.microsoft.com/office/drawing/2015/9/8/chartex" xmlns:cx2="http://schemas.microsoft.com/office/drawing/2015/10/21/chartex" xmlns:cx3="http://schemas.microsoft.com/office/drawing/2016/5/9/chartex" xmlns:cx4="http://schemas.microsoft.com/office/drawing/2016/5/10/chartex" xmlns:cx5="http://schemas.microsoft.com/office/drawing/2016/5/11/chartex" xmlns:cx6="http://schemas.microsoft.com/office/drawing/2016/5/12/chartex" xmlns:cx7="http://schemas.microsoft.com/office/drawing/2016/5/13/chartex" xmlns:cx8="http://schemas.microsoft.com/office/drawing/2016/5/14/chartex" xmlns:mc="http://schemas.openxmlformats.org/markup-compatibility/2006" xmlns:aink="http://schemas.microsoft.com/office/drawing/2016/ink" xmlns:am3d="http://schemas.microsoft.com/office/drawing/2017/model3d" xmlns:o="urn:schemas-microsoft-com:office:office" xmlns:r="http://schemas.openxmlformats.org/officeDocument/2006/relationships" xmlns:m="http://schemas.openxmlformats.org/officeDocument/2006/math" xmlns:v="urn:schemas-microsoft-com:vml" xmlns:wp14="http://schemas.microsoft.com/office/word/2010/wordprocessingDrawing" xmlns:wp="http://schemas.openxmlformats.org/drawingml/2006/wordprocessingDrawing" xmlns:w10="urn:schemas-microsoft-com:office:word" xmlns:w="http://schemas.openxmlformats.org/wordprocessingml/2006/main" xmlns:w14="http://schemas.microsoft.com/office/word/2010/wordml" xmlns:w15="http://schemas.microsoft.com/office/word/2012/wordml" xmlns:w16cex="http://schemas.microsoft.com/office/word/2018/wordml/cex" xmlns:w16cid="http://schemas.microsoft.com/office/word/2016/wordml/cid" xmlns:w16="http://schemas.microsoft.com/office/word/2018/wordml" xmlns:w16se="http://schemas.microsoft.com/office/word/2015/wordml/symex" xmlns:wpg="http://schemas.microsoft.com/office/word/2010/wordprocessingGroup" xmlns:wpi="http://schemas.microsoft.com/office/word/2010/wordprocessingInk" xmlns:wne="http://schemas.microsoft.com/office/word/2006/wordml" xmlns:wps="http://schemas.microsoft.com/office/word/2010/wordprocessingShape" mc:Ignorable="w14 w15 w16se w16cid w16 w16cex wp14">
   <w:body>
     <w:p>
       <w:pPr>
         <w:pStyle w:val="Body"/>
         <w:spacing w:after="0" w:line="240" w:lineRule="auto"/>
         <w:rPr>
-          <w:rFonts w:ascii="Times New Roman" w:cs="Times New Roman" w:hAnsi="Times New Roman" w:eastAsia="Times New Roman"/>
-          <w:sz w:val="24"/>
-          <w:szCs w:val="24"/>
-        </w:rPr>
-      </w:pPr>
-      <w:r>
-        <w:rPr>
-          <w:rFonts w:ascii="Times New Roman" w:hAnsi="Times New Roman"/>
-          <w:outline w:val="0"/>
-          <w:color w:val="000000"/>
-          <w:sz w:val="24"/>
-          <w:szCs w:val="24"/>
-          <w:u w:color="000000"/>
-          <w:rtl w:val="0"/>
-          <w:lang w:val="en-US"/>
-          <w14:textFill>
-            <w14:solidFill>
-              <w14:srgbClr w14:val="000000"/>
-            </w14:solidFill>
-          </w14:textFill>
+          <w:rFonts w:ascii="Times New Roman" w:eastAsia="Times New Roman" w:hAnsi="Times New Roman" w:cs="Times New Roman"/>
+          <w:sz w:val="24"/>
+          <w:szCs w:val="24"/>
+        </w:rPr>
+      </w:pPr>
+      <w:r>
+        <w:rPr>
+          <w:rFonts w:ascii="Times New Roman" w:hAnsi="Times New Roman"/>
+          <w:sz w:val="24"/>
+          <w:szCs w:val="24"/>
         </w:rPr>
         <w:t>CWRU Data Analytics Boot Camp</w:t>
       </w:r>
@@ -36,26 +26,16 @@
         <w:pStyle w:val="Body"/>
         <w:spacing w:after="0" w:line="240" w:lineRule="auto"/>
         <w:rPr>
-          <w:rFonts w:ascii="Times New Roman" w:cs="Times New Roman" w:hAnsi="Times New Roman" w:eastAsia="Times New Roman"/>
-          <w:sz w:val="24"/>
-          <w:szCs w:val="24"/>
-        </w:rPr>
-      </w:pPr>
-      <w:r>
-        <w:rPr>
-          <w:rFonts w:ascii="Times New Roman" w:hAnsi="Times New Roman"/>
-          <w:outline w:val="0"/>
-          <w:color w:val="000000"/>
-          <w:sz w:val="24"/>
-          <w:szCs w:val="24"/>
-          <w:u w:color="000000"/>
-          <w:rtl w:val="0"/>
-          <w:lang w:val="en-US"/>
-          <w14:textFill>
-            <w14:solidFill>
-              <w14:srgbClr w14:val="000000"/>
-            </w14:solidFill>
-          </w14:textFill>
+          <w:rFonts w:ascii="Times New Roman" w:eastAsia="Times New Roman" w:hAnsi="Times New Roman" w:cs="Times New Roman"/>
+          <w:sz w:val="24"/>
+          <w:szCs w:val="24"/>
+        </w:rPr>
+      </w:pPr>
+      <w:r>
+        <w:rPr>
+          <w:rFonts w:ascii="Times New Roman" w:hAnsi="Times New Roman"/>
+          <w:sz w:val="24"/>
+          <w:szCs w:val="24"/>
         </w:rPr>
         <w:t>Spring 2020</w:t>
       </w:r>
@@ -65,26 +45,16 @@
         <w:pStyle w:val="Body"/>
         <w:spacing w:after="0" w:line="240" w:lineRule="auto"/>
         <w:rPr>
-          <w:rFonts w:ascii="Times New Roman" w:cs="Times New Roman" w:hAnsi="Times New Roman" w:eastAsia="Times New Roman"/>
-          <w:sz w:val="24"/>
-          <w:szCs w:val="24"/>
-        </w:rPr>
-      </w:pPr>
-      <w:r>
-        <w:rPr>
-          <w:rFonts w:ascii="Times New Roman" w:hAnsi="Times New Roman"/>
-          <w:outline w:val="0"/>
-          <w:color w:val="000000"/>
-          <w:sz w:val="24"/>
-          <w:szCs w:val="24"/>
-          <w:u w:color="000000"/>
-          <w:rtl w:val="0"/>
-          <w:lang w:val="en-US"/>
-          <w14:textFill>
-            <w14:solidFill>
-              <w14:srgbClr w14:val="000000"/>
-            </w14:solidFill>
-          </w14:textFill>
+          <w:rFonts w:ascii="Times New Roman" w:eastAsia="Times New Roman" w:hAnsi="Times New Roman" w:cs="Times New Roman"/>
+          <w:sz w:val="24"/>
+          <w:szCs w:val="24"/>
+        </w:rPr>
+      </w:pPr>
+      <w:r>
+        <w:rPr>
+          <w:rFonts w:ascii="Times New Roman" w:hAnsi="Times New Roman"/>
+          <w:sz w:val="24"/>
+          <w:szCs w:val="24"/>
         </w:rPr>
         <w:t>Project Proposal</w:t>
       </w:r>
@@ -94,60 +64,42 @@
         <w:pStyle w:val="Body"/>
         <w:spacing w:after="0" w:line="240" w:lineRule="auto"/>
         <w:rPr>
-          <w:rFonts w:ascii="Times New Roman" w:cs="Times New Roman" w:hAnsi="Times New Roman" w:eastAsia="Times New Roman"/>
-          <w:sz w:val="24"/>
-          <w:szCs w:val="24"/>
-        </w:rPr>
-      </w:pPr>
-      <w:r>
-        <w:rPr>
-          <w:rFonts w:ascii="Times New Roman" w:hAnsi="Times New Roman"/>
-          <w:outline w:val="0"/>
-          <w:color w:val="000000"/>
-          <w:sz w:val="24"/>
-          <w:szCs w:val="24"/>
-          <w:u w:color="000000"/>
-          <w:rtl w:val="0"/>
-          <w14:textFill>
-            <w14:solidFill>
-              <w14:srgbClr w14:val="000000"/>
-            </w14:solidFill>
-          </w14:textFill>
-        </w:rPr>
-        <w:t>Randy Dettmer, Evan K</w:t>
-      </w:r>
-      <w:r>
-        <w:rPr>
-          <w:rFonts w:ascii="Times New Roman" w:hAnsi="Times New Roman"/>
-          <w:outline w:val="0"/>
-          <w:color w:val="000000"/>
-          <w:sz w:val="24"/>
-          <w:szCs w:val="24"/>
-          <w:u w:color="000000"/>
-          <w:rtl w:val="0"/>
-          <w:lang w:val="en-US"/>
-          <w14:textFill>
-            <w14:solidFill>
-              <w14:srgbClr w14:val="000000"/>
-            </w14:solidFill>
-          </w14:textFill>
+          <w:rFonts w:ascii="Times New Roman" w:eastAsia="Times New Roman" w:hAnsi="Times New Roman" w:cs="Times New Roman"/>
+          <w:sz w:val="24"/>
+          <w:szCs w:val="24"/>
+        </w:rPr>
+      </w:pPr>
+      <w:r>
+        <w:rPr>
+          <w:rFonts w:ascii="Times New Roman" w:hAnsi="Times New Roman"/>
+          <w:sz w:val="24"/>
+          <w:szCs w:val="24"/>
+        </w:rPr>
+        <w:t xml:space="preserve">Randy Dettmer, Evan </w:t>
+      </w:r>
+      <w:proofErr w:type="spellStart"/>
+      <w:r>
+        <w:rPr>
+          <w:rFonts w:ascii="Times New Roman" w:hAnsi="Times New Roman"/>
+          <w:sz w:val="24"/>
+          <w:szCs w:val="24"/>
+        </w:rPr>
+        <w:t>K</w:t>
+      </w:r>
+      <w:r>
+        <w:rPr>
+          <w:rFonts w:ascii="Times New Roman" w:hAnsi="Times New Roman"/>
+          <w:sz w:val="24"/>
+          <w:szCs w:val="24"/>
         </w:rPr>
         <w:t>amis</w:t>
       </w:r>
-      <w:r>
-        <w:rPr>
-          <w:rFonts w:ascii="Times New Roman" w:hAnsi="Times New Roman"/>
-          <w:outline w:val="0"/>
-          <w:color w:val="000000"/>
-          <w:sz w:val="24"/>
-          <w:szCs w:val="24"/>
-          <w:u w:color="000000"/>
-          <w:rtl w:val="0"/>
-          <w14:textFill>
-            <w14:solidFill>
-              <w14:srgbClr w14:val="000000"/>
-            </w14:solidFill>
-          </w14:textFill>
+      <w:proofErr w:type="spellEnd"/>
+      <w:r>
+        <w:rPr>
+          <w:rFonts w:ascii="Times New Roman" w:hAnsi="Times New Roman"/>
+          <w:sz w:val="24"/>
+          <w:szCs w:val="24"/>
         </w:rPr>
         <w:t>, Ali Rizvi, Sumeet Dhawan</w:t>
       </w:r>
@@ -157,7 +109,7 @@
         <w:pStyle w:val="Body"/>
         <w:spacing w:after="240" w:line="240" w:lineRule="auto"/>
         <w:rPr>
-          <w:rFonts w:ascii="Times New Roman" w:cs="Times New Roman" w:hAnsi="Times New Roman" w:eastAsia="Times New Roman"/>
+          <w:rFonts w:ascii="Times New Roman" w:eastAsia="Times New Roman" w:hAnsi="Times New Roman" w:cs="Times New Roman"/>
           <w:sz w:val="24"/>
           <w:szCs w:val="24"/>
         </w:rPr>
@@ -169,7 +121,7 @@
         <w:spacing w:after="0" w:line="240" w:lineRule="auto"/>
         <w:jc w:val="center"/>
         <w:rPr>
-          <w:rFonts w:ascii="Times New Roman" w:cs="Times New Roman" w:hAnsi="Times New Roman" w:eastAsia="Times New Roman"/>
+          <w:rFonts w:ascii="Times New Roman" w:eastAsia="Times New Roman" w:hAnsi="Times New Roman" w:cs="Times New Roman"/>
           <w:sz w:val="24"/>
           <w:szCs w:val="24"/>
           <w:u w:val="single"/>
@@ -181,8 +133,6 @@
           <w:sz w:val="32"/>
           <w:szCs w:val="32"/>
           <w:u w:val="single"/>
-          <w:rtl w:val="0"/>
-          <w:lang w:val="en-US"/>
         </w:rPr>
         <w:t>Impact of Brewery Trend on DUI</w:t>
       </w:r>
@@ -192,7 +142,7 @@
         <w:pStyle w:val="Body"/>
         <w:spacing w:after="0" w:line="240" w:lineRule="auto"/>
         <w:rPr>
-          <w:rFonts w:ascii="Times New Roman" w:cs="Times New Roman" w:hAnsi="Times New Roman" w:eastAsia="Times New Roman"/>
+          <w:rFonts w:ascii="Times New Roman" w:eastAsia="Times New Roman" w:hAnsi="Times New Roman" w:cs="Times New Roman"/>
           <w:sz w:val="24"/>
           <w:szCs w:val="24"/>
         </w:rPr>
@@ -204,17 +154,10 @@
         <w:spacing w:before="240" w:after="240" w:line="240" w:lineRule="auto"/>
         <w:jc w:val="both"/>
         <w:rPr>
-          <w:rFonts w:ascii="Times New Roman" w:cs="Times New Roman" w:hAnsi="Times New Roman" w:eastAsia="Times New Roman"/>
-          <w:outline w:val="0"/>
-          <w:color w:val="000000"/>
-          <w:sz w:val="24"/>
-          <w:szCs w:val="24"/>
-          <w:u w:val="single" w:color="000000"/>
-          <w14:textFill>
-            <w14:solidFill>
-              <w14:srgbClr w14:val="000000"/>
-            </w14:solidFill>
-          </w14:textFill>
+          <w:rFonts w:ascii="Times New Roman" w:eastAsia="Times New Roman" w:hAnsi="Times New Roman" w:cs="Times New Roman"/>
+          <w:sz w:val="24"/>
+          <w:szCs w:val="24"/>
+          <w:u w:val="single"/>
         </w:rPr>
       </w:pPr>
       <w:r>
@@ -223,8 +166,6 @@
           <w:sz w:val="28"/>
           <w:szCs w:val="28"/>
           <w:u w:val="single"/>
-          <w:rtl w:val="0"/>
-          <w:lang w:val="en-US"/>
         </w:rPr>
         <w:t>Background</w:t>
       </w:r>
@@ -232,18 +173,10 @@
     <w:p>
       <w:pPr>
         <w:pStyle w:val="Default"/>
-        <w:bidi w:val="0"/>
         <w:spacing w:before="0" w:line="320" w:lineRule="atLeast"/>
-        <w:ind w:left="0" w:right="0" w:firstLine="0"/>
-        <w:jc w:val="left"/>
-        <w:rPr>
-          <w:rFonts w:ascii="Times New Roman" w:cs="Times New Roman" w:hAnsi="Times New Roman" w:eastAsia="Times New Roman"/>
-          <w:outline w:val="0"/>
-          <w:color w:val="000000"/>
-          <w:sz w:val="24"/>
-          <w:szCs w:val="24"/>
-          <w:shd w:val="clear" w:color="auto" w:fill="ffffff"/>
-          <w:rtl w:val="0"/>
+        <w:rPr>
+          <w:rFonts w:ascii="Times New Roman" w:eastAsia="Times New Roman" w:hAnsi="Times New Roman" w:cs="Times New Roman"/>
+          <w:shd w:val="clear" w:color="auto" w:fill="FFFFFF"/>
           <w14:textFill>
             <w14:solidFill>
               <w14:srgbClr w14:val="000000">
@@ -256,114 +189,99 @@
       <w:r>
         <w:rPr>
           <w:rFonts w:ascii="Times New Roman" w:hAnsi="Times New Roman"/>
-          <w:outline w:val="0"/>
           <w:color w:val="222222"/>
           <w:sz w:val="28"/>
           <w:szCs w:val="28"/>
           <w:u w:color="222222"/>
-          <w:shd w:val="clear" w:color="auto" w:fill="ffffff"/>
-          <w:rtl w:val="0"/>
-          <w:lang w:val="en-US"/>
-          <w14:textFill>
-            <w14:solidFill>
-              <w14:srgbClr w14:val="222222"/>
-            </w14:solidFill>
-          </w14:textFill>
-        </w:rPr>
-        <w:t>It's a great time to be a craft beer fan in the U.S.! There are a ton of beer styles and brands to choose from and breweries have become very successful in the last several years. Breweries owe it all to beer lovers around the world!</w:t>
-      </w:r>
-      <w:r>
-        <w:rPr>
-          <w:rFonts w:ascii="Times New Roman" w:hAnsi="Times New Roman"/>
-          <w:outline w:val="0"/>
+          <w:shd w:val="clear" w:color="auto" w:fill="FFFFFF"/>
+        </w:rPr>
+        <w:t xml:space="preserve">It's a great time to be a craft beer fan in the U.S.! There are a ton of beer styles and </w:t>
+      </w:r>
+      <w:r>
+        <w:rPr>
+          <w:rFonts w:ascii="Times New Roman" w:hAnsi="Times New Roman"/>
           <w:color w:val="222222"/>
           <w:sz w:val="28"/>
           <w:szCs w:val="28"/>
           <w:u w:color="222222"/>
-          <w:shd w:val="clear" w:color="auto" w:fill="ffffff"/>
-          <w:rtl w:val="0"/>
-          <w:lang w:val="en-US"/>
-          <w14:textFill>
-            <w14:solidFill>
-              <w14:srgbClr w14:val="222222"/>
-            </w14:solidFill>
-          </w14:textFill>
-        </w:rPr>
-        <w:t xml:space="preserve"> However, the other side of the story is that DUI</w:t>
-      </w:r>
-      <w:r>
-        <w:rPr>
-          <w:rFonts w:ascii="Times New Roman" w:hAnsi="Times New Roman" w:hint="default"/>
-          <w:outline w:val="0"/>
+          <w:shd w:val="clear" w:color="auto" w:fill="FFFFFF"/>
+        </w:rPr>
+        <w:t>brands to choose from and breweries have become very successful in the last several years. Breweries owe it all to beer lovers around the world! However, the other side of the story is that DUI</w:t>
+      </w:r>
+      <w:r>
+        <w:rPr>
+          <w:rFonts w:ascii="Times New Roman" w:hAnsi="Times New Roman"/>
           <w:color w:val="222222"/>
           <w:sz w:val="28"/>
           <w:szCs w:val="28"/>
           <w:u w:color="222222"/>
-          <w:shd w:val="clear" w:color="auto" w:fill="ffffff"/>
-          <w:rtl w:val="0"/>
-          <w:lang w:val="en-US"/>
-          <w14:textFill>
-            <w14:solidFill>
-              <w14:srgbClr w14:val="222222"/>
-            </w14:solidFill>
-          </w14:textFill>
+          <w:shd w:val="clear" w:color="auto" w:fill="FFFFFF"/>
         </w:rPr>
         <w:t>’</w:t>
       </w:r>
       <w:r>
         <w:rPr>
           <w:rFonts w:ascii="Times New Roman" w:hAnsi="Times New Roman"/>
-          <w:outline w:val="0"/>
           <w:color w:val="222222"/>
           <w:sz w:val="28"/>
           <w:szCs w:val="28"/>
           <w:u w:color="222222"/>
-          <w:shd w:val="clear" w:color="auto" w:fill="ffffff"/>
-          <w:rtl w:val="0"/>
-          <w:lang w:val="en-US"/>
-          <w14:textFill>
-            <w14:solidFill>
-              <w14:srgbClr w14:val="222222"/>
-            </w14:solidFill>
-          </w14:textFill>
-        </w:rPr>
-        <w:t>s are also increasing and we would like to see if there is a correlation of rise of breweries in US with the amount of DUI</w:t>
-      </w:r>
-      <w:r>
-        <w:rPr>
-          <w:rFonts w:ascii="Times New Roman" w:hAnsi="Times New Roman" w:hint="default"/>
-          <w:outline w:val="0"/>
+          <w:shd w:val="clear" w:color="auto" w:fill="FFFFFF"/>
+        </w:rPr>
+        <w:t xml:space="preserve">s are also increasing and we would like to see if there is a </w:t>
+      </w:r>
+      <w:r>
+        <w:rPr>
+          <w:rFonts w:ascii="Times New Roman" w:hAnsi="Times New Roman"/>
           <w:color w:val="222222"/>
           <w:sz w:val="28"/>
           <w:szCs w:val="28"/>
           <w:u w:color="222222"/>
-          <w:shd w:val="clear" w:color="auto" w:fill="ffffff"/>
-          <w:rtl w:val="0"/>
-          <w:lang w:val="en-US"/>
-          <w14:textFill>
-            <w14:solidFill>
-              <w14:srgbClr w14:val="222222"/>
-            </w14:solidFill>
-          </w14:textFill>
-        </w:rPr>
-        <w:t>’</w:t>
-      </w:r>
-      <w:r>
-        <w:rPr>
-          <w:rFonts w:ascii="Times New Roman" w:hAnsi="Times New Roman"/>
-          <w:outline w:val="0"/>
+          <w:shd w:val="clear" w:color="auto" w:fill="FFFFFF"/>
+        </w:rPr>
+        <w:t xml:space="preserve">correlation of rise of breweries in US with the </w:t>
+      </w:r>
+      <w:r>
+        <w:rPr>
+          <w:rFonts w:ascii="Times New Roman" w:hAnsi="Times New Roman"/>
           <w:color w:val="222222"/>
           <w:sz w:val="28"/>
           <w:szCs w:val="28"/>
           <w:u w:color="222222"/>
-          <w:shd w:val="clear" w:color="auto" w:fill="ffffff"/>
-          <w:rtl w:val="0"/>
-          <w:lang w:val="en-US"/>
-          <w14:textFill>
-            <w14:solidFill>
-              <w14:srgbClr w14:val="222222"/>
-            </w14:solidFill>
-          </w14:textFill>
+          <w:shd w:val="clear" w:color="auto" w:fill="FFFFFF"/>
+        </w:rPr>
+        <w:t>number</w:t>
+      </w:r>
+      <w:r>
+        <w:rPr>
+          <w:rFonts w:ascii="Times New Roman" w:hAnsi="Times New Roman"/>
+          <w:color w:val="222222"/>
+          <w:sz w:val="28"/>
+          <w:szCs w:val="28"/>
+          <w:u w:color="222222"/>
+          <w:shd w:val="clear" w:color="auto" w:fill="FFFFFF"/>
+        </w:rPr>
+        <w:t xml:space="preserve"> of DUI</w:t>
+      </w:r>
+      <w:r>
+        <w:rPr>
+          <w:rFonts w:ascii="Times New Roman" w:hAnsi="Times New Roman"/>
+          <w:color w:val="222222"/>
+          <w:sz w:val="28"/>
+          <w:szCs w:val="28"/>
+          <w:u w:color="222222"/>
+          <w:shd w:val="clear" w:color="auto" w:fill="FFFFFF"/>
+        </w:rPr>
+        <w:t>’</w:t>
+      </w:r>
+      <w:r>
+        <w:rPr>
+          <w:rFonts w:ascii="Times New Roman" w:hAnsi="Times New Roman"/>
+          <w:color w:val="222222"/>
+          <w:sz w:val="28"/>
+          <w:szCs w:val="28"/>
+          <w:u w:color="222222"/>
+          <w:shd w:val="clear" w:color="auto" w:fill="FFFFFF"/>
         </w:rPr>
         <w:t xml:space="preserve">s in the 50 states in the US. </w:t>
       </w:r>
@@ -374,17 +292,10 @@
         <w:spacing w:before="240" w:after="240" w:line="240" w:lineRule="auto"/>
         <w:jc w:val="both"/>
         <w:rPr>
-          <w:rFonts w:ascii="Times New Roman" w:cs="Times New Roman" w:hAnsi="Times New Roman" w:eastAsia="Times New Roman"/>
-          <w:outline w:val="0"/>
-          <w:color w:val="000000"/>
-          <w:sz w:val="24"/>
-          <w:szCs w:val="24"/>
-          <w:u w:val="single" w:color="000000"/>
-          <w14:textFill>
-            <w14:solidFill>
-              <w14:srgbClr w14:val="000000"/>
-            </w14:solidFill>
-          </w14:textFill>
+          <w:rFonts w:ascii="Times New Roman" w:eastAsia="Times New Roman" w:hAnsi="Times New Roman" w:cs="Times New Roman"/>
+          <w:sz w:val="24"/>
+          <w:szCs w:val="24"/>
+          <w:u w:val="single"/>
         </w:rPr>
       </w:pPr>
       <w:r>
@@ -393,102 +304,53 @@
           <w:sz w:val="28"/>
           <w:szCs w:val="28"/>
           <w:u w:val="single"/>
-          <w:rtl w:val="0"/>
-          <w:lang w:val="en-US"/>
-        </w:rPr>
-        <w:t>Proposed</w:t>
-      </w:r>
-      <w:r>
-        <w:rPr>
-          <w:rFonts w:ascii="Times New Roman" w:hAnsi="Times New Roman"/>
-          <w:sz w:val="28"/>
-          <w:szCs w:val="28"/>
-          <w:u w:val="single"/>
-          <w:rtl w:val="0"/>
-          <w:lang w:val="en-US"/>
-        </w:rPr>
-        <w:t xml:space="preserve"> Work</w:t>
+        </w:rPr>
+        <w:t>Proposed Work</w:t>
       </w:r>
     </w:p>
     <w:p>
       <w:pPr>
         <w:pStyle w:val="Default"/>
-        <w:bidi w:val="0"/>
         <w:spacing w:before="0" w:line="320" w:lineRule="atLeast"/>
-        <w:ind w:left="0" w:right="0" w:firstLine="0"/>
-        <w:jc w:val="left"/>
-        <w:rPr>
-          <w:rFonts w:ascii="Times New Roman" w:cs="Times New Roman" w:hAnsi="Times New Roman" w:eastAsia="Times New Roman"/>
-          <w:outline w:val="0"/>
+        <w:rPr>
+          <w:rFonts w:ascii="Times New Roman" w:eastAsia="Times New Roman" w:hAnsi="Times New Roman" w:cs="Times New Roman"/>
           <w:color w:val="222222"/>
           <w:sz w:val="28"/>
           <w:szCs w:val="28"/>
           <w:u w:color="222222"/>
-          <w:shd w:val="clear" w:color="auto" w:fill="ffffff"/>
-          <w:rtl w:val="0"/>
-          <w14:textFill>
-            <w14:solidFill>
-              <w14:srgbClr w14:val="222222"/>
-            </w14:solidFill>
-          </w14:textFill>
-        </w:rPr>
-      </w:pPr>
-      <w:r>
-        <w:rPr>
-          <w:rFonts w:ascii="Times New Roman" w:hAnsi="Times New Roman"/>
-          <w:b w:val="1"/>
-          <w:bCs w:val="1"/>
-          <w:outline w:val="0"/>
+          <w:shd w:val="clear" w:color="auto" w:fill="FFFFFF"/>
+        </w:rPr>
+      </w:pPr>
+      <w:r>
+        <w:rPr>
+          <w:rFonts w:ascii="Times New Roman" w:hAnsi="Times New Roman"/>
+          <w:b/>
+          <w:bCs/>
           <w:color w:val="222222"/>
           <w:sz w:val="28"/>
           <w:szCs w:val="28"/>
           <w:u w:val="single" w:color="222222"/>
-          <w:shd w:val="clear" w:color="auto" w:fill="ffffff"/>
-          <w:rtl w:val="0"/>
-          <w:lang w:val="en-US"/>
-          <w14:textFill>
-            <w14:solidFill>
-              <w14:srgbClr w14:val="222222"/>
-            </w14:solidFill>
-          </w14:textFill>
+          <w:shd w:val="clear" w:color="auto" w:fill="FFFFFF"/>
         </w:rPr>
         <w:t>Extract:</w:t>
       </w:r>
       <w:r>
         <w:rPr>
           <w:rFonts w:ascii="Times New Roman" w:hAnsi="Times New Roman"/>
-          <w:outline w:val="0"/>
           <w:color w:val="222222"/>
           <w:sz w:val="28"/>
           <w:szCs w:val="28"/>
           <w:u w:color="222222"/>
-          <w:shd w:val="clear" w:color="auto" w:fill="ffffff"/>
-          <w:rtl w:val="0"/>
-          <w:lang w:val="en-US"/>
-          <w14:textFill>
-            <w14:solidFill>
-              <w14:srgbClr w14:val="222222"/>
-            </w14:solidFill>
-          </w14:textFill>
+          <w:shd w:val="clear" w:color="auto" w:fill="FFFFFF"/>
         </w:rPr>
         <w:t xml:space="preserve"> </w:t>
       </w:r>
       <w:r>
         <w:rPr>
           <w:rFonts w:ascii="Times New Roman" w:hAnsi="Times New Roman"/>
-          <w:outline w:val="0"/>
-          <w:color w:val="222222"/>
-          <w:sz w:val="24"/>
-          <w:szCs w:val="24"/>
+          <w:color w:val="222222"/>
           <w:u w:color="222222"/>
-          <w:shd w:val="clear" w:color="auto" w:fill="ffffff"/>
-          <w:rtl w:val="0"/>
-          <w:lang w:val="en-US"/>
-          <w14:textFill>
-            <w14:solidFill>
-              <w14:srgbClr w14:val="222222"/>
-            </w14:solidFill>
-          </w14:textFill>
+          <w:shd w:val="clear" w:color="auto" w:fill="FFFFFF"/>
         </w:rPr>
         <w:t>We plan to use the following Datasets of Breweries from Kaggle and Open Beer Database.</w:t>
       </w:r>
@@ -496,24 +358,14 @@
     <w:p>
       <w:pPr>
         <w:pStyle w:val="Default"/>
-        <w:bidi w:val="0"/>
         <w:spacing w:before="0" w:line="320" w:lineRule="atLeast"/>
-        <w:ind w:left="0" w:right="0" w:firstLine="0"/>
-        <w:jc w:val="left"/>
-        <w:rPr>
-          <w:rFonts w:ascii="Times New Roman" w:cs="Times New Roman" w:hAnsi="Times New Roman" w:eastAsia="Times New Roman"/>
-          <w:outline w:val="0"/>
+        <w:rPr>
+          <w:rFonts w:ascii="Times New Roman" w:eastAsia="Times New Roman" w:hAnsi="Times New Roman" w:cs="Times New Roman"/>
           <w:color w:val="222222"/>
           <w:sz w:val="28"/>
           <w:szCs w:val="28"/>
           <w:u w:color="222222"/>
-          <w:shd w:val="clear" w:color="auto" w:fill="ffffff"/>
-          <w:rtl w:val="0"/>
-          <w14:textFill>
-            <w14:solidFill>
-              <w14:srgbClr w14:val="222222"/>
-            </w14:solidFill>
-          </w14:textFill>
+          <w:shd w:val="clear" w:color="auto" w:fill="FFFFFF"/>
         </w:rPr>
       </w:pPr>
     </w:p>
@@ -524,30 +376,21 @@
           <w:ilvl w:val="0"/>
           <w:numId w:val="2"/>
         </w:numPr>
-        <w:shd w:val="clear" w:color="auto" w:fill="ffffff"/>
+        <w:shd w:val="clear" w:color="auto" w:fill="FFFFFF"/>
         <w:spacing w:after="0" w:line="240" w:lineRule="auto"/>
         <w:rPr>
           <w:rFonts w:ascii="Times New Roman" w:hAnsi="Times New Roman"/>
           <w:sz w:val="24"/>
           <w:szCs w:val="24"/>
-          <w:lang w:val="en-US"/>
-        </w:rPr>
-      </w:pPr>
-      <w:r>
-        <w:rPr>
-          <w:rFonts w:ascii="Times New Roman" w:hAnsi="Times New Roman"/>
-          <w:outline w:val="0"/>
+        </w:rPr>
+      </w:pPr>
+      <w:r>
+        <w:rPr>
+          <w:rFonts w:ascii="Times New Roman" w:hAnsi="Times New Roman"/>
           <w:color w:val="222222"/>
           <w:sz w:val="24"/>
           <w:szCs w:val="24"/>
           <w:u w:color="222222"/>
-          <w:rtl w:val="0"/>
-          <w:lang w:val="en-US"/>
-          <w14:textFill>
-            <w14:solidFill>
-              <w14:srgbClr w14:val="222222"/>
-            </w14:solidFill>
-          </w14:textFill>
         </w:rPr>
         <w:t>US Breweries - (Kaggle) - link on brewery name</w:t>
       </w:r>
@@ -555,20 +398,14 @@
     <w:p>
       <w:pPr>
         <w:pStyle w:val="Body"/>
-        <w:shd w:val="clear" w:color="auto" w:fill="ffffff"/>
+        <w:shd w:val="clear" w:color="auto" w:fill="FFFFFF"/>
         <w:spacing w:after="0" w:line="240" w:lineRule="auto"/>
         <w:rPr>
-          <w:rFonts w:ascii="Times New Roman" w:cs="Times New Roman" w:hAnsi="Times New Roman" w:eastAsia="Times New Roman"/>
-          <w:outline w:val="0"/>
+          <w:rFonts w:ascii="Times New Roman" w:eastAsia="Times New Roman" w:hAnsi="Times New Roman" w:cs="Times New Roman"/>
           <w:color w:val="222222"/>
           <w:sz w:val="24"/>
           <w:szCs w:val="24"/>
           <w:u w:color="222222"/>
-          <w14:textFill>
-            <w14:solidFill>
-              <w14:srgbClr w14:val="222222"/>
-            </w14:solidFill>
-          </w14:textFill>
         </w:rPr>
       </w:pPr>
     </w:p>
@@ -579,150 +416,58 @@
           <w:ilvl w:val="0"/>
           <w:numId w:val="2"/>
         </w:numPr>
-        <w:shd w:val="clear" w:color="auto" w:fill="ffffff"/>
+        <w:shd w:val="clear" w:color="auto" w:fill="FFFFFF"/>
         <w:spacing w:after="0" w:line="240" w:lineRule="auto"/>
         <w:rPr>
           <w:rFonts w:ascii="Times New Roman" w:hAnsi="Times New Roman"/>
           <w:sz w:val="24"/>
           <w:szCs w:val="24"/>
-          <w:lang w:val="en-US"/>
-        </w:rPr>
-      </w:pPr>
-      <w:r>
-        <w:rPr>
-          <w:rFonts w:ascii="Times New Roman" w:hAnsi="Times New Roman"/>
-          <w:outline w:val="0"/>
+        </w:rPr>
+      </w:pPr>
+      <w:r>
+        <w:rPr>
+          <w:rFonts w:ascii="Times New Roman" w:hAnsi="Times New Roman"/>
           <w:color w:val="222222"/>
           <w:sz w:val="24"/>
           <w:szCs w:val="24"/>
           <w:u w:color="222222"/>
-          <w:rtl w:val="0"/>
-          <w:lang w:val="en-US"/>
-          <w14:textFill>
-            <w14:solidFill>
-              <w14:srgbClr w14:val="222222"/>
-            </w14:solidFill>
-          </w14:textFill>
-        </w:rPr>
-        <w:t>Craft Beers Data Set -(Kaggle) - link on brewery name</w:t>
-      </w:r>
-      <w:r>
-        <w:rPr>
-          <w:rFonts w:ascii="Times New Roman" w:hAnsi="Times New Roman"/>
-          <w:outline w:val="0"/>
+        </w:rPr>
+        <w:t xml:space="preserve">Craft Beers Data Set -(Kaggle) - link on brewery name. This data was collected in January 2017 from </w:t>
+      </w:r>
+      <w:hyperlink r:id="rId7" w:history="1">
+        <w:r>
+          <w:rPr>
+            <w:rStyle w:val="Hyperlink0"/>
+            <w:rFonts w:ascii="Times New Roman" w:hAnsi="Times New Roman"/>
+            <w:sz w:val="24"/>
+            <w:szCs w:val="24"/>
+            <w:lang w:val="it-IT"/>
+          </w:rPr>
+          <w:t>CraftCans.com</w:t>
+        </w:r>
+      </w:hyperlink>
+      <w:r>
+        <w:rPr>
+          <w:rFonts w:ascii="Times New Roman" w:hAnsi="Times New Roman"/>
           <w:color w:val="222222"/>
           <w:sz w:val="24"/>
           <w:szCs w:val="24"/>
           <w:u w:color="222222"/>
-          <w:rtl w:val="0"/>
-          <w:lang w:val="en-US"/>
-          <w14:textFill>
-            <w14:solidFill>
-              <w14:srgbClr w14:val="222222"/>
-            </w14:solidFill>
-          </w14:textFill>
-        </w:rPr>
-        <w:t xml:space="preserve">. </w:t>
-      </w:r>
-      <w:r>
-        <w:rPr>
-          <w:rFonts w:ascii="Times New Roman" w:hAnsi="Times New Roman"/>
-          <w:outline w:val="0"/>
+        </w:rPr>
+        <w:t>.</w:t>
+      </w:r>
+    </w:p>
+    <w:p>
+      <w:pPr>
+        <w:pStyle w:val="Body"/>
+        <w:shd w:val="clear" w:color="auto" w:fill="FFFFFF"/>
+        <w:spacing w:after="0" w:line="240" w:lineRule="auto"/>
+        <w:rPr>
+          <w:rFonts w:ascii="Times New Roman" w:eastAsia="Times New Roman" w:hAnsi="Times New Roman" w:cs="Times New Roman"/>
           <w:color w:val="222222"/>
           <w:sz w:val="24"/>
           <w:szCs w:val="24"/>
           <w:u w:color="222222"/>
-          <w:rtl w:val="0"/>
-          <w:lang w:val="en-US"/>
-          <w14:textFill>
-            <w14:solidFill>
-              <w14:srgbClr w14:val="222222"/>
-            </w14:solidFill>
-          </w14:textFill>
-        </w:rPr>
-        <w:t xml:space="preserve">This data was collected in January 2017 from </w:t>
-      </w:r>
-      <w:r>
-        <w:rPr>
-          <w:rStyle w:val="Hyperlink.0"/>
-          <w:rFonts w:ascii="Times New Roman" w:cs="Times New Roman" w:hAnsi="Times New Roman" w:eastAsia="Times New Roman"/>
-          <w:sz w:val="24"/>
-          <w:szCs w:val="24"/>
-        </w:rPr>
-        <w:fldChar w:fldCharType="begin" w:fldLock="0"/>
-      </w:r>
-      <w:r>
-        <w:rPr>
-          <w:rStyle w:val="Hyperlink.0"/>
-          <w:rFonts w:ascii="Times New Roman" w:cs="Times New Roman" w:hAnsi="Times New Roman" w:eastAsia="Times New Roman"/>
-          <w:sz w:val="24"/>
-          <w:szCs w:val="24"/>
-        </w:rPr>
-        <w:instrText xml:space="preserve"> HYPERLINK "http://CraftCans.com"</w:instrText>
-      </w:r>
-      <w:r>
-        <w:rPr>
-          <w:rStyle w:val="Hyperlink.0"/>
-          <w:rFonts w:ascii="Times New Roman" w:cs="Times New Roman" w:hAnsi="Times New Roman" w:eastAsia="Times New Roman"/>
-          <w:sz w:val="24"/>
-          <w:szCs w:val="24"/>
-        </w:rPr>
-        <w:fldChar w:fldCharType="separate" w:fldLock="0"/>
-      </w:r>
-      <w:r>
-        <w:rPr>
-          <w:rStyle w:val="Hyperlink.0"/>
-          <w:rFonts w:ascii="Times New Roman" w:hAnsi="Times New Roman"/>
-          <w:sz w:val="24"/>
-          <w:szCs w:val="24"/>
-          <w:rtl w:val="0"/>
-          <w:lang w:val="it-IT"/>
-        </w:rPr>
-        <w:t>CraftCans.com</w:t>
-      </w:r>
-      <w:r>
-        <w:rPr>
-          <w:rFonts w:ascii="Times New Roman" w:cs="Times New Roman" w:hAnsi="Times New Roman" w:eastAsia="Times New Roman"/>
-          <w:sz w:val="24"/>
-          <w:szCs w:val="24"/>
-        </w:rPr>
-        <w:fldChar w:fldCharType="end" w:fldLock="0"/>
-      </w:r>
-      <w:r>
-        <w:rPr>
-          <w:rFonts w:ascii="Times New Roman" w:hAnsi="Times New Roman"/>
-          <w:outline w:val="0"/>
-          <w:color w:val="222222"/>
-          <w:sz w:val="24"/>
-          <w:szCs w:val="24"/>
-          <w:u w:color="222222"/>
-          <w:rtl w:val="0"/>
-          <w14:textFill>
-            <w14:solidFill>
-              <w14:srgbClr w14:val="222222"/>
-            </w14:solidFill>
-          </w14:textFill>
-        </w:rPr>
-        <w:t>.</w:t>
-      </w:r>
-    </w:p>
-    <w:p>
-      <w:pPr>
-        <w:pStyle w:val="Body"/>
-        <w:shd w:val="clear" w:color="auto" w:fill="ffffff"/>
-        <w:spacing w:after="0" w:line="240" w:lineRule="auto"/>
-        <w:rPr>
-          <w:rFonts w:ascii="Times New Roman" w:cs="Times New Roman" w:hAnsi="Times New Roman" w:eastAsia="Times New Roman"/>
-          <w:outline w:val="0"/>
-          <w:color w:val="222222"/>
-          <w:sz w:val="24"/>
-          <w:szCs w:val="24"/>
-          <w:u w:color="222222"/>
-          <w14:textFill>
-            <w14:solidFill>
-              <w14:srgbClr w14:val="222222"/>
-            </w14:solidFill>
-          </w14:textFill>
         </w:rPr>
       </w:pPr>
     </w:p>
@@ -733,30 +478,21 @@
           <w:ilvl w:val="0"/>
           <w:numId w:val="2"/>
         </w:numPr>
-        <w:shd w:val="clear" w:color="auto" w:fill="ffffff"/>
+        <w:shd w:val="clear" w:color="auto" w:fill="FFFFFF"/>
         <w:spacing w:after="0" w:line="240" w:lineRule="auto"/>
         <w:rPr>
           <w:rFonts w:ascii="Times New Roman" w:hAnsi="Times New Roman"/>
           <w:sz w:val="24"/>
           <w:szCs w:val="24"/>
-          <w:lang w:val="en-US"/>
-        </w:rPr>
-      </w:pPr>
-      <w:r>
-        <w:rPr>
-          <w:rFonts w:ascii="Times New Roman" w:hAnsi="Times New Roman"/>
-          <w:outline w:val="0"/>
+        </w:rPr>
+      </w:pPr>
+      <w:r>
+        <w:rPr>
+          <w:rFonts w:ascii="Times New Roman" w:hAnsi="Times New Roman"/>
           <w:color w:val="222222"/>
           <w:sz w:val="24"/>
           <w:szCs w:val="24"/>
           <w:u w:color="222222"/>
-          <w:rtl w:val="0"/>
-          <w:lang w:val="en-US"/>
-          <w14:textFill>
-            <w14:solidFill>
-              <w14:srgbClr w14:val="222222"/>
-            </w14:solidFill>
-          </w14:textFill>
         </w:rPr>
         <w:t>Open Beer Database: Last Updated 2016</w:t>
       </w:r>
@@ -764,58 +500,34 @@
     <w:p>
       <w:pPr>
         <w:pStyle w:val="Body"/>
-        <w:shd w:val="clear" w:color="auto" w:fill="ffffff"/>
+        <w:shd w:val="clear" w:color="auto" w:fill="FFFFFF"/>
         <w:spacing w:after="0" w:line="240" w:lineRule="auto"/>
         <w:rPr>
-          <w:rFonts w:ascii="Times New Roman" w:cs="Times New Roman" w:hAnsi="Times New Roman" w:eastAsia="Times New Roman"/>
-          <w:outline w:val="0"/>
+          <w:rFonts w:ascii="Times New Roman" w:eastAsia="Times New Roman" w:hAnsi="Times New Roman" w:cs="Times New Roman"/>
           <w:color w:val="222222"/>
           <w:sz w:val="24"/>
           <w:szCs w:val="24"/>
           <w:u w:color="222222"/>
-          <w14:textFill>
-            <w14:solidFill>
-              <w14:srgbClr w14:val="222222"/>
-            </w14:solidFill>
-          </w14:textFill>
         </w:rPr>
       </w:pPr>
     </w:p>
     <w:p>
       <w:pPr>
         <w:pStyle w:val="Default"/>
-        <w:bidi w:val="0"/>
         <w:spacing w:before="0" w:line="320" w:lineRule="atLeast"/>
-        <w:ind w:left="0" w:right="0" w:firstLine="0"/>
-        <w:jc w:val="left"/>
-        <w:rPr>
-          <w:rFonts w:ascii="Times New Roman" w:cs="Times New Roman" w:hAnsi="Times New Roman" w:eastAsia="Times New Roman"/>
-          <w:outline w:val="0"/>
+        <w:rPr>
+          <w:rFonts w:ascii="Times New Roman" w:eastAsia="Times New Roman" w:hAnsi="Times New Roman" w:cs="Times New Roman"/>
           <w:color w:val="222222"/>
           <w:u w:color="222222"/>
-          <w:shd w:val="clear" w:color="auto" w:fill="ffffff"/>
-          <w:rtl w:val="0"/>
-          <w14:textFill>
-            <w14:solidFill>
-              <w14:srgbClr w14:val="222222"/>
-            </w14:solidFill>
-          </w14:textFill>
-        </w:rPr>
-      </w:pPr>
-      <w:r>
-        <w:rPr>
-          <w:rFonts w:ascii="Times New Roman" w:hAnsi="Times New Roman"/>
-          <w:outline w:val="0"/>
+          <w:shd w:val="clear" w:color="auto" w:fill="FFFFFF"/>
+        </w:rPr>
+      </w:pPr>
+      <w:r>
+        <w:rPr>
+          <w:rFonts w:ascii="Times New Roman" w:hAnsi="Times New Roman"/>
           <w:color w:val="222222"/>
           <w:u w:color="222222"/>
-          <w:shd w:val="clear" w:color="auto" w:fill="ffffff"/>
-          <w:rtl w:val="0"/>
-          <w:lang w:val="en-US"/>
-          <w14:textFill>
-            <w14:solidFill>
-              <w14:srgbClr w14:val="222222"/>
-            </w14:solidFill>
-          </w14:textFill>
+          <w:shd w:val="clear" w:color="auto" w:fill="FFFFFF"/>
         </w:rPr>
         <w:t xml:space="preserve">We also plan to use a DUI database </w:t>
       </w:r>
@@ -823,24 +535,14 @@
     <w:p>
       <w:pPr>
         <w:pStyle w:val="Default"/>
-        <w:bidi w:val="0"/>
         <w:spacing w:before="0" w:line="320" w:lineRule="atLeast"/>
-        <w:ind w:left="0" w:right="0" w:firstLine="0"/>
-        <w:jc w:val="left"/>
-        <w:rPr>
-          <w:rFonts w:ascii="Times New Roman" w:cs="Times New Roman" w:hAnsi="Times New Roman" w:eastAsia="Times New Roman"/>
-          <w:outline w:val="0"/>
+        <w:rPr>
+          <w:rFonts w:ascii="Times New Roman" w:eastAsia="Times New Roman" w:hAnsi="Times New Roman" w:cs="Times New Roman"/>
           <w:color w:val="222222"/>
           <w:sz w:val="28"/>
           <w:szCs w:val="28"/>
           <w:u w:color="222222"/>
-          <w:shd w:val="clear" w:color="auto" w:fill="ffffff"/>
-          <w:rtl w:val="0"/>
-          <w14:textFill>
-            <w14:solidFill>
-              <w14:srgbClr w14:val="222222"/>
-            </w14:solidFill>
-          </w14:textFill>
+          <w:shd w:val="clear" w:color="auto" w:fill="FFFFFF"/>
         </w:rPr>
       </w:pPr>
     </w:p>
@@ -851,31 +553,32 @@
           <w:ilvl w:val="0"/>
           <w:numId w:val="3"/>
         </w:numPr>
-        <w:shd w:val="clear" w:color="auto" w:fill="ffffff"/>
+        <w:shd w:val="clear" w:color="auto" w:fill="FFFFFF"/>
         <w:spacing w:after="0" w:line="240" w:lineRule="auto"/>
         <w:rPr>
           <w:sz w:val="24"/>
           <w:szCs w:val="24"/>
-          <w:lang w:val="en-US"/>
-        </w:rPr>
-      </w:pPr>
-      <w:r>
-        <w:rPr>
-          <w:rFonts w:ascii="Times New Roman" w:hAnsi="Times New Roman"/>
-          <w:outline w:val="0"/>
+        </w:rPr>
+      </w:pPr>
+      <w:r>
+        <w:rPr>
+          <w:rFonts w:ascii="Times New Roman" w:hAnsi="Times New Roman"/>
           <w:color w:val="222222"/>
           <w:sz w:val="24"/>
           <w:szCs w:val="24"/>
           <w:u w:color="222222"/>
-          <w:rtl w:val="0"/>
-          <w:lang w:val="en-US"/>
-          <w14:textFill>
-            <w14:solidFill>
-              <w14:srgbClr w14:val="222222"/>
-            </w14:solidFill>
-          </w14:textFill>
-        </w:rPr>
-        <w:t>DUI Arrests, alcohol/vehicle deaths USA 2015 - (Kaggle) - link on the state in brewery</w:t>
+        </w:rPr>
+        <w:t xml:space="preserve">DUI Arrests, </w:t>
+      </w:r>
+      <w:r>
+        <w:rPr>
+          <w:rFonts w:ascii="Times New Roman" w:hAnsi="Times New Roman"/>
+          <w:color w:val="222222"/>
+          <w:sz w:val="24"/>
+          <w:szCs w:val="24"/>
+          <w:u w:color="222222"/>
+        </w:rPr>
+        <w:t>alcohol/vehicle deaths USA 2015 - (Kaggle) - link on the state in brewery</w:t>
       </w:r>
     </w:p>
     <w:p>
@@ -885,29 +588,20 @@
           <w:ilvl w:val="0"/>
           <w:numId w:val="3"/>
         </w:numPr>
-        <w:shd w:val="clear" w:color="auto" w:fill="ffffff"/>
+        <w:shd w:val="clear" w:color="auto" w:fill="FFFFFF"/>
         <w:spacing w:after="0" w:line="240" w:lineRule="auto"/>
         <w:rPr>
           <w:sz w:val="24"/>
           <w:szCs w:val="24"/>
-          <w:lang w:val="en-US"/>
         </w:rPr>
       </w:pPr>
       <w:r>
         <w:rPr>
           <w:rFonts w:ascii="Arial" w:hAnsi="Arial"/>
-          <w:outline w:val="0"/>
           <w:color w:val="222222"/>
           <w:sz w:val="24"/>
           <w:szCs w:val="24"/>
           <w:u w:color="222222"/>
-          <w:rtl w:val="0"/>
-          <w:lang w:val="en-US"/>
-          <w14:textFill>
-            <w14:solidFill>
-              <w14:srgbClr w14:val="222222"/>
-            </w14:solidFill>
-          </w14:textFill>
         </w:rPr>
         <w:t>Scrape for 2017 data</w:t>
       </w:r>
@@ -915,118 +609,62 @@
     <w:p>
       <w:pPr>
         <w:pStyle w:val="Body"/>
-        <w:shd w:val="clear" w:color="auto" w:fill="ffffff"/>
+        <w:shd w:val="clear" w:color="auto" w:fill="FFFFFF"/>
         <w:spacing w:after="0" w:line="240" w:lineRule="auto"/>
         <w:rPr>
           <w:rStyle w:val="None"/>
-          <w:rFonts w:ascii="Times New Roman" w:cs="Times New Roman" w:hAnsi="Times New Roman" w:eastAsia="Times New Roman"/>
-          <w:outline w:val="0"/>
+          <w:rFonts w:ascii="Times New Roman" w:eastAsia="Times New Roman" w:hAnsi="Times New Roman" w:cs="Times New Roman"/>
           <w:color w:val="222222"/>
           <w:u w:color="222222"/>
-          <w14:textFill>
-            <w14:solidFill>
-              <w14:srgbClr w14:val="222222"/>
-            </w14:solidFill>
-          </w14:textFill>
-        </w:rPr>
-      </w:pPr>
-      <w:r>
-        <w:rPr>
-          <w:rStyle w:val="Hyperlink.1"/>
-        </w:rPr>
-        <w:fldChar w:fldCharType="begin" w:fldLock="0"/>
-      </w:r>
-      <w:r>
-        <w:rPr>
-          <w:rStyle w:val="Hyperlink.1"/>
-        </w:rPr>
-        <w:instrText xml:space="preserve"> HYPERLINK "https://www.responsibility.org/alcohol-statistics/state-map/state/ohio/"</w:instrText>
-      </w:r>
-      <w:r>
-        <w:rPr>
-          <w:rStyle w:val="Hyperlink.1"/>
-        </w:rPr>
-        <w:fldChar w:fldCharType="separate" w:fldLock="0"/>
-      </w:r>
-      <w:r>
-        <w:rPr>
-          <w:rStyle w:val="Hyperlink.1"/>
-          <w:rtl w:val="0"/>
-          <w:lang w:val="en-US"/>
-        </w:rPr>
-        <w:t>https://www.responsibility.org/alcohol-statistics/state-map/state/ohio/</w:t>
-      </w:r>
-      <w:r>
-        <w:rPr/>
-        <w:fldChar w:fldCharType="end" w:fldLock="0"/>
-      </w:r>
+        </w:rPr>
+      </w:pPr>
+      <w:hyperlink r:id="rId8" w:history="1">
+        <w:r>
+          <w:rPr>
+            <w:rStyle w:val="Hyperlink1"/>
+          </w:rPr>
+          <w:t>https://www.responsibility.org/alcohol-statistics/state-map/state/ohio/</w:t>
+        </w:r>
+      </w:hyperlink>
     </w:p>
     <w:p>
       <w:pPr>
         <w:pStyle w:val="Default"/>
-        <w:bidi w:val="0"/>
         <w:spacing w:before="0" w:line="320" w:lineRule="atLeast"/>
-        <w:ind w:left="0" w:right="0" w:firstLine="0"/>
-        <w:jc w:val="left"/>
         <w:rPr>
           <w:rStyle w:val="None"/>
-          <w:rFonts w:ascii="Times New Roman" w:cs="Times New Roman" w:hAnsi="Times New Roman" w:eastAsia="Times New Roman"/>
-          <w:outline w:val="0"/>
+          <w:rFonts w:ascii="Times New Roman" w:eastAsia="Times New Roman" w:hAnsi="Times New Roman" w:cs="Times New Roman"/>
           <w:color w:val="222222"/>
           <w:sz w:val="28"/>
           <w:szCs w:val="28"/>
           <w:u w:color="222222"/>
-          <w:shd w:val="clear" w:color="auto" w:fill="ffffff"/>
-          <w:rtl w:val="0"/>
-          <w14:textFill>
-            <w14:solidFill>
-              <w14:srgbClr w14:val="222222"/>
-            </w14:solidFill>
-          </w14:textFill>
+          <w:shd w:val="clear" w:color="auto" w:fill="FFFFFF"/>
         </w:rPr>
       </w:pPr>
     </w:p>
     <w:p>
       <w:pPr>
         <w:pStyle w:val="Default"/>
-        <w:bidi w:val="0"/>
         <w:spacing w:before="0" w:line="320" w:lineRule="atLeast"/>
-        <w:ind w:left="0" w:right="0" w:firstLine="0"/>
-        <w:jc w:val="left"/>
         <w:rPr>
           <w:rStyle w:val="None"/>
-          <w:rFonts w:ascii="Times New Roman" w:cs="Times New Roman" w:hAnsi="Times New Roman" w:eastAsia="Times New Roman"/>
-          <w:outline w:val="0"/>
+          <w:rFonts w:ascii="Times New Roman" w:eastAsia="Times New Roman" w:hAnsi="Times New Roman" w:cs="Times New Roman"/>
           <w:color w:val="222222"/>
           <w:u w:color="222222"/>
-          <w:shd w:val="clear" w:color="auto" w:fill="ffffff"/>
-          <w:rtl w:val="0"/>
-          <w14:textFill>
-            <w14:solidFill>
-              <w14:srgbClr w14:val="222222"/>
-            </w14:solidFill>
-          </w14:textFill>
+          <w:shd w:val="clear" w:color="auto" w:fill="FFFFFF"/>
         </w:rPr>
       </w:pPr>
       <w:r>
         <w:rPr>
           <w:rStyle w:val="None"/>
           <w:rFonts w:ascii="Times New Roman" w:hAnsi="Times New Roman"/>
-          <w:b w:val="1"/>
-          <w:bCs w:val="1"/>
-          <w:outline w:val="0"/>
+          <w:b/>
+          <w:bCs/>
           <w:color w:val="222222"/>
           <w:sz w:val="28"/>
           <w:szCs w:val="28"/>
           <w:u w:val="single" w:color="222222"/>
-          <w:shd w:val="clear" w:color="auto" w:fill="ffffff"/>
-          <w:rtl w:val="0"/>
-          <w:lang w:val="en-US"/>
-          <w14:textFill>
-            <w14:solidFill>
-              <w14:srgbClr w14:val="222222"/>
-            </w14:solidFill>
-          </w14:textFill>
+          <w:shd w:val="clear" w:color="auto" w:fill="FFFFFF"/>
         </w:rPr>
         <w:t>Transform</w:t>
       </w:r>
@@ -1034,17 +672,9 @@
         <w:rPr>
           <w:rStyle w:val="None"/>
           <w:rFonts w:ascii="Times New Roman" w:hAnsi="Times New Roman"/>
-          <w:outline w:val="0"/>
           <w:color w:val="222222"/>
           <w:u w:color="222222"/>
-          <w:shd w:val="clear" w:color="auto" w:fill="ffffff"/>
-          <w:rtl w:val="0"/>
-          <w:lang w:val="en-US"/>
-          <w14:textFill>
-            <w14:solidFill>
-              <w14:srgbClr w14:val="222222"/>
-            </w14:solidFill>
-          </w14:textFill>
+          <w:shd w:val="clear" w:color="auto" w:fill="FFFFFF"/>
         </w:rPr>
         <w:t>: We plan to clean up the data and apply filtering to narrow down breweries by state and link it to the DUI data by adding appropriate aggregation</w:t>
       </w:r>
@@ -1052,71 +682,43 @@
     <w:p>
       <w:pPr>
         <w:pStyle w:val="Default"/>
-        <w:bidi w:val="0"/>
         <w:spacing w:before="0" w:line="320" w:lineRule="atLeast"/>
-        <w:ind w:left="0" w:right="0" w:firstLine="0"/>
-        <w:jc w:val="left"/>
         <w:rPr>
           <w:rStyle w:val="None"/>
-          <w:rFonts w:ascii="Times New Roman" w:cs="Times New Roman" w:hAnsi="Times New Roman" w:eastAsia="Times New Roman"/>
-          <w:outline w:val="0"/>
+          <w:rFonts w:ascii="Times New Roman" w:eastAsia="Times New Roman" w:hAnsi="Times New Roman" w:cs="Times New Roman"/>
           <w:color w:val="222222"/>
           <w:sz w:val="28"/>
           <w:szCs w:val="28"/>
           <w:u w:color="222222"/>
-          <w:shd w:val="clear" w:color="auto" w:fill="ffffff"/>
-          <w:rtl w:val="0"/>
-          <w14:textFill>
-            <w14:solidFill>
-              <w14:srgbClr w14:val="222222"/>
-            </w14:solidFill>
-          </w14:textFill>
+          <w:shd w:val="clear" w:color="auto" w:fill="FFFFFF"/>
         </w:rPr>
       </w:pPr>
     </w:p>
     <w:p>
       <w:pPr>
         <w:pStyle w:val="Default"/>
-        <w:bidi w:val="0"/>
         <w:spacing w:before="0" w:line="320" w:lineRule="atLeast"/>
-        <w:ind w:left="0" w:right="0" w:firstLine="0"/>
-        <w:jc w:val="left"/>
         <w:rPr>
           <w:rStyle w:val="None"/>
-          <w:rFonts w:ascii="Times New Roman" w:cs="Times New Roman" w:hAnsi="Times New Roman" w:eastAsia="Times New Roman"/>
-          <w:outline w:val="0"/>
+          <w:rFonts w:ascii="Times New Roman" w:eastAsia="Times New Roman" w:hAnsi="Times New Roman" w:cs="Times New Roman"/>
           <w:color w:val="222222"/>
           <w:sz w:val="28"/>
           <w:szCs w:val="28"/>
           <w:u w:color="222222"/>
-          <w:shd w:val="clear" w:color="auto" w:fill="ffffff"/>
-          <w:rtl w:val="0"/>
-          <w14:textFill>
-            <w14:solidFill>
-              <w14:srgbClr w14:val="222222"/>
-            </w14:solidFill>
-          </w14:textFill>
+          <w:shd w:val="clear" w:color="auto" w:fill="FFFFFF"/>
         </w:rPr>
       </w:pPr>
       <w:r>
         <w:rPr>
           <w:rStyle w:val="None"/>
           <w:rFonts w:ascii="Times New Roman" w:hAnsi="Times New Roman"/>
-          <w:b w:val="1"/>
-          <w:bCs w:val="1"/>
-          <w:outline w:val="0"/>
+          <w:b/>
+          <w:bCs/>
           <w:color w:val="222222"/>
           <w:sz w:val="28"/>
           <w:szCs w:val="28"/>
           <w:u w:val="single" w:color="222222"/>
-          <w:shd w:val="clear" w:color="auto" w:fill="ffffff"/>
-          <w:rtl w:val="0"/>
-          <w:lang w:val="en-US"/>
-          <w14:textFill>
-            <w14:solidFill>
-              <w14:srgbClr w14:val="222222"/>
-            </w14:solidFill>
-          </w14:textFill>
+          <w:shd w:val="clear" w:color="auto" w:fill="FFFFFF"/>
         </w:rPr>
         <w:t>Load</w:t>
       </w:r>
@@ -1124,19 +726,11 @@
         <w:rPr>
           <w:rStyle w:val="None"/>
           <w:rFonts w:ascii="Times New Roman" w:hAnsi="Times New Roman"/>
-          <w:outline w:val="0"/>
           <w:color w:val="222222"/>
           <w:sz w:val="28"/>
           <w:szCs w:val="28"/>
           <w:u w:color="222222"/>
-          <w:shd w:val="clear" w:color="auto" w:fill="ffffff"/>
-          <w:rtl w:val="0"/>
-          <w:lang w:val="en-US"/>
-          <w14:textFill>
-            <w14:solidFill>
-              <w14:srgbClr w14:val="222222"/>
-            </w14:solidFill>
-          </w14:textFill>
+          <w:shd w:val="clear" w:color="auto" w:fill="FFFFFF"/>
         </w:rPr>
         <w:t>: Link it to a SQL database so that it is in a clean readable format</w:t>
       </w:r>
@@ -1144,44 +738,26 @@
     <w:p>
       <w:pPr>
         <w:pStyle w:val="Default"/>
-        <w:bidi w:val="0"/>
         <w:spacing w:before="0" w:line="320" w:lineRule="atLeast"/>
-        <w:ind w:left="0" w:right="0" w:firstLine="0"/>
-        <w:jc w:val="left"/>
         <w:rPr>
           <w:rStyle w:val="None"/>
-          <w:rFonts w:ascii="Times New Roman" w:cs="Times New Roman" w:hAnsi="Times New Roman" w:eastAsia="Times New Roman"/>
-          <w:outline w:val="0"/>
+          <w:rFonts w:ascii="Times New Roman" w:eastAsia="Times New Roman" w:hAnsi="Times New Roman" w:cs="Times New Roman"/>
           <w:color w:val="222222"/>
           <w:sz w:val="28"/>
           <w:szCs w:val="28"/>
           <w:u w:color="222222"/>
-          <w:shd w:val="clear" w:color="auto" w:fill="ffffff"/>
-          <w:rtl w:val="0"/>
-          <w14:textFill>
-            <w14:solidFill>
-              <w14:srgbClr w14:val="222222"/>
-            </w14:solidFill>
-          </w14:textFill>
+          <w:shd w:val="clear" w:color="auto" w:fill="FFFFFF"/>
         </w:rPr>
       </w:pPr>
     </w:p>
     <w:p>
       <w:pPr>
         <w:pStyle w:val="Default"/>
-        <w:bidi w:val="0"/>
         <w:spacing w:before="0" w:line="320" w:lineRule="atLeast"/>
-        <w:ind w:left="0" w:right="0" w:firstLine="0"/>
-        <w:jc w:val="left"/>
         <w:rPr>
           <w:rStyle w:val="None"/>
-          <w:rFonts w:ascii="Times New Roman" w:cs="Times New Roman" w:hAnsi="Times New Roman" w:eastAsia="Times New Roman"/>
-          <w:outline w:val="0"/>
-          <w:color w:val="000000"/>
-          <w:sz w:val="24"/>
-          <w:szCs w:val="24"/>
-          <w:shd w:val="clear" w:color="auto" w:fill="ffffff"/>
-          <w:rtl w:val="0"/>
+          <w:rFonts w:ascii="Times New Roman" w:eastAsia="Times New Roman" w:hAnsi="Times New Roman" w:cs="Times New Roman"/>
+          <w:shd w:val="clear" w:color="auto" w:fill="FFFFFF"/>
           <w14:textFill>
             <w14:solidFill>
               <w14:srgbClr w14:val="000000">
@@ -1195,21 +771,15 @@
     <w:p>
       <w:pPr>
         <w:pStyle w:val="Body"/>
-        <w:shd w:val="clear" w:color="auto" w:fill="ffffff"/>
+        <w:shd w:val="clear" w:color="auto" w:fill="FFFFFF"/>
         <w:spacing w:after="0" w:line="240" w:lineRule="auto"/>
         <w:rPr>
           <w:rStyle w:val="None"/>
-          <w:rFonts w:ascii="Arial" w:cs="Arial" w:hAnsi="Arial" w:eastAsia="Arial"/>
-          <w:outline w:val="0"/>
+          <w:rFonts w:ascii="Arial" w:eastAsia="Arial" w:hAnsi="Arial" w:cs="Arial"/>
           <w:color w:val="222222"/>
           <w:sz w:val="24"/>
           <w:szCs w:val="24"/>
           <w:u w:color="222222"/>
-          <w14:textFill>
-            <w14:solidFill>
-              <w14:srgbClr w14:val="222222"/>
-            </w14:solidFill>
-          </w14:textFill>
         </w:rPr>
       </w:pPr>
     </w:p>
@@ -1218,9 +788,9 @@
         <w:pStyle w:val="Body"/>
         <w:rPr>
           <w:rStyle w:val="None"/>
-          <w:rFonts w:ascii="Times New Roman" w:cs="Times New Roman" w:hAnsi="Times New Roman" w:eastAsia="Times New Roman"/>
-          <w:b w:val="1"/>
-          <w:bCs w:val="1"/>
+          <w:rFonts w:ascii="Times New Roman" w:eastAsia="Times New Roman" w:hAnsi="Times New Roman" w:cs="Times New Roman"/>
+          <w:b/>
+          <w:bCs/>
           <w:sz w:val="28"/>
           <w:szCs w:val="28"/>
           <w:u w:val="single"/>
@@ -1230,25 +800,38 @@
         <w:rPr>
           <w:rStyle w:val="None"/>
           <w:rFonts w:ascii="Times New Roman" w:hAnsi="Times New Roman"/>
-          <w:b w:val="1"/>
-          <w:bCs w:val="1"/>
+          <w:b/>
+          <w:bCs/>
           <w:sz w:val="28"/>
           <w:szCs w:val="28"/>
           <w:u w:val="single"/>
-          <w:rtl w:val="0"/>
-          <w:lang w:val="en-US"/>
-        </w:rPr>
-        <w:t>Who Does What</w:t>
-      </w:r>
+        </w:rPr>
+        <w:lastRenderedPageBreak/>
+        <w:t xml:space="preserve">Who Does </w:t>
+      </w:r>
+      <w:proofErr w:type="gramStart"/>
+      <w:r>
+        <w:rPr>
+          <w:rStyle w:val="None"/>
+          <w:rFonts w:ascii="Times New Roman" w:hAnsi="Times New Roman"/>
+          <w:b/>
+          <w:bCs/>
+          <w:sz w:val="28"/>
+          <w:szCs w:val="28"/>
+          <w:u w:val="single"/>
+        </w:rPr>
+        <w:t>What</w:t>
+      </w:r>
+      <w:proofErr w:type="gramEnd"/>
     </w:p>
     <w:p>
       <w:pPr>
         <w:pStyle w:val="Body"/>
         <w:rPr>
           <w:rStyle w:val="None"/>
-          <w:rFonts w:ascii="Times New Roman" w:cs="Times New Roman" w:hAnsi="Times New Roman" w:eastAsia="Times New Roman"/>
-          <w:b w:val="1"/>
-          <w:bCs w:val="1"/>
+          <w:rFonts w:ascii="Times New Roman" w:eastAsia="Times New Roman" w:hAnsi="Times New Roman" w:cs="Times New Roman"/>
+          <w:b/>
+          <w:bCs/>
           <w:sz w:val="28"/>
           <w:szCs w:val="28"/>
           <w:u w:val="single"/>
@@ -1265,7 +848,6 @@
         <w:rPr>
           <w:sz w:val="24"/>
           <w:szCs w:val="24"/>
-          <w:lang w:val="en-US"/>
         </w:rPr>
       </w:pPr>
       <w:r>
@@ -1274,8 +856,6 @@
           <w:rFonts w:ascii="Times New Roman" w:hAnsi="Times New Roman"/>
           <w:sz w:val="24"/>
           <w:szCs w:val="24"/>
-          <w:rtl w:val="0"/>
-          <w:lang w:val="en-US"/>
         </w:rPr>
         <w:t>Finding Data Source - Team - April 21</w:t>
       </w:r>
@@ -1290,7 +870,6 @@
         <w:rPr>
           <w:sz w:val="24"/>
           <w:szCs w:val="24"/>
-          <w:lang w:val="en-US"/>
         </w:rPr>
       </w:pPr>
       <w:r>
@@ -1299,8 +878,6 @@
           <w:rFonts w:ascii="Times New Roman" w:hAnsi="Times New Roman"/>
           <w:sz w:val="24"/>
           <w:szCs w:val="24"/>
-          <w:rtl w:val="0"/>
-          <w:lang w:val="en-US"/>
         </w:rPr>
         <w:t>Cleaning up the data - Randy and Evan- April 23</w:t>
       </w:r>
@@ -1315,7 +892,6 @@
         <w:rPr>
           <w:sz w:val="24"/>
           <w:szCs w:val="24"/>
-          <w:lang w:val="en-US"/>
         </w:rPr>
       </w:pPr>
       <w:r>
@@ -1324,8 +900,6 @@
           <w:rFonts w:ascii="Times New Roman" w:hAnsi="Times New Roman"/>
           <w:sz w:val="24"/>
           <w:szCs w:val="24"/>
-          <w:rtl w:val="0"/>
-          <w:lang w:val="en-US"/>
         </w:rPr>
         <w:t xml:space="preserve">Transforming the data - Ali and Sumeet </w:t>
       </w:r>
@@ -1340,7 +914,6 @@
         <w:rPr>
           <w:sz w:val="24"/>
           <w:szCs w:val="24"/>
-          <w:lang w:val="en-US"/>
         </w:rPr>
       </w:pPr>
       <w:r>
@@ -1349,8 +922,6 @@
           <w:rFonts w:ascii="Times New Roman" w:hAnsi="Times New Roman"/>
           <w:sz w:val="24"/>
           <w:szCs w:val="24"/>
-          <w:rtl w:val="0"/>
-          <w:lang w:val="en-US"/>
         </w:rPr>
         <w:t xml:space="preserve">Loading the data - Team </w:t>
       </w:r>
@@ -1365,7 +936,6 @@
         <w:rPr>
           <w:sz w:val="24"/>
           <w:szCs w:val="24"/>
-          <w:lang w:val="en-US"/>
         </w:rPr>
       </w:pPr>
       <w:r>
@@ -1374,8 +944,6 @@
           <w:rFonts w:ascii="Times New Roman" w:hAnsi="Times New Roman"/>
           <w:sz w:val="24"/>
           <w:szCs w:val="24"/>
-          <w:rtl w:val="0"/>
-          <w:lang w:val="en-US"/>
         </w:rPr>
         <w:t>Final Technical Report - Team - April 25</w:t>
       </w:r>
@@ -1385,7 +953,7 @@
         <w:pStyle w:val="Body"/>
         <w:rPr>
           <w:rStyle w:val="None"/>
-          <w:rFonts w:ascii="Times New Roman" w:cs="Times New Roman" w:hAnsi="Times New Roman" w:eastAsia="Times New Roman"/>
+          <w:rFonts w:ascii="Times New Roman" w:eastAsia="Times New Roman" w:hAnsi="Times New Roman" w:cs="Times New Roman"/>
           <w:sz w:val="24"/>
           <w:szCs w:val="24"/>
         </w:rPr>
@@ -1401,60 +969,122 @@
           <w:rFonts w:ascii="Times New Roman" w:hAnsi="Times New Roman"/>
           <w:sz w:val="24"/>
           <w:szCs w:val="24"/>
-          <w:rtl w:val="0"/>
-          <w:lang w:val="en-US"/>
-        </w:rPr>
-        <w:t xml:space="preserve">Daily Scrum to ensure project is on track : Zoom or Slack everyday to note any trouble </w:t>
+        </w:rPr>
+        <w:t>Daily Scrum to ensure project is on track</w:t>
+      </w:r>
+      <w:r>
+        <w:rPr>
+          <w:rStyle w:val="None"/>
+          <w:rFonts w:ascii="Times New Roman" w:hAnsi="Times New Roman"/>
+          <w:sz w:val="24"/>
+          <w:szCs w:val="24"/>
+        </w:rPr>
+        <w:t xml:space="preserve">: Zoom or Slack </w:t>
+      </w:r>
+      <w:r>
+        <w:rPr>
+          <w:rStyle w:val="None"/>
+          <w:rFonts w:ascii="Times New Roman" w:hAnsi="Times New Roman"/>
+          <w:sz w:val="24"/>
+          <w:szCs w:val="24"/>
+        </w:rPr>
+        <w:t>every day</w:t>
+      </w:r>
+      <w:r>
+        <w:rPr>
+          <w:rStyle w:val="None"/>
+          <w:rFonts w:ascii="Times New Roman" w:hAnsi="Times New Roman"/>
+          <w:sz w:val="24"/>
+          <w:szCs w:val="24"/>
+        </w:rPr>
+        <w:t xml:space="preserve"> to note any trouble </w:t>
       </w:r>
     </w:p>
     <w:sectPr>
-      <w:headerReference w:type="default" r:id="rId4"/>
-      <w:footerReference w:type="default" r:id="rId5"/>
-      <w:pgSz w:w="12240" w:h="15840" w:orient="portrait"/>
-      <w:pgMar w:top="1440" w:right="1440" w:bottom="1440" w:left="1440" w:header="720" w:footer="720"/>
-      <w:bidi w:val="0"/>
+      <w:headerReference w:type="default" r:id="rId9"/>
+      <w:footerReference w:type="default" r:id="rId10"/>
+      <w:pgSz w:w="12240" w:h="15840"/>
+      <w:pgMar w:top="1440" w:right="1440" w:bottom="1440" w:left="1440" w:header="720" w:footer="720" w:gutter="0"/>
+      <w:cols w:space="720"/>
     </w:sectPr>
   </w:body>
 </w:document>
 </file>
 
+<file path=word/endnotes.xml><?xml version="1.0" encoding="utf-8"?>
+<w:endnotes xmlns:wpc="http://schemas.microsoft.com/office/word/2010/wordprocessingCanvas" xmlns:cx="http://schemas.microsoft.com/office/drawing/2014/chartex" xmlns:cx1="http://schemas.microsoft.com/office/drawing/2015/9/8/chartex" xmlns:cx2="http://schemas.microsoft.com/office/drawing/2015/10/21/chartex" xmlns:cx3="http://schemas.microsoft.com/office/drawing/2016/5/9/chartex" xmlns:cx4="http://schemas.microsoft.com/office/drawing/2016/5/10/chartex" xmlns:cx5="http://schemas.microsoft.com/office/drawing/2016/5/11/chartex" xmlns:cx6="http://schemas.microsoft.com/office/drawing/2016/5/12/chartex" xmlns:cx7="http://schemas.microsoft.com/office/drawing/2016/5/13/chartex" xmlns:cx8="http://schemas.microsoft.com/office/drawing/2016/5/14/chartex" xmlns:mc="http://schemas.openxmlformats.org/markup-compatibility/2006" xmlns:aink="http://schemas.microsoft.com/office/drawing/2016/ink" xmlns:am3d="http://schemas.microsoft.com/office/drawing/2017/model3d" xmlns:o="urn:schemas-microsoft-com:office:office" xmlns:r="http://schemas.openxmlformats.org/officeDocument/2006/relationships" xmlns:m="http://schemas.openxmlformats.org/officeDocument/2006/math" xmlns:v="urn:schemas-microsoft-com:vml" xmlns:wp14="http://schemas.microsoft.com/office/word/2010/wordprocessingDrawing" xmlns:wp="http://schemas.openxmlformats.org/drawingml/2006/wordprocessingDrawing" xmlns:w10="urn:schemas-microsoft-com:office:word" xmlns:w="http://schemas.openxmlformats.org/wordprocessingml/2006/main" xmlns:w14="http://schemas.microsoft.com/office/word/2010/wordml" xmlns:w15="http://schemas.microsoft.com/office/word/2012/wordml" xmlns:w16cex="http://schemas.microsoft.com/office/word/2018/wordml/cex" xmlns:w16cid="http://schemas.microsoft.com/office/word/2016/wordml/cid" xmlns:w16="http://schemas.microsoft.com/office/word/2018/wordml" xmlns:w16se="http://schemas.microsoft.com/office/word/2015/wordml/symex" xmlns:wpg="http://schemas.microsoft.com/office/word/2010/wordprocessingGroup" xmlns:wpi="http://schemas.microsoft.com/office/word/2010/wordprocessingInk" xmlns:wne="http://schemas.microsoft.com/office/word/2006/wordml" xmlns:wps="http://schemas.microsoft.com/office/word/2010/wordprocessingShape" mc:Ignorable="w14 w15 w16se w16cid w16 w16cex wp14">
+  <w:endnote w:type="separator" w:id="-1">
+    <w:p>
+      <w:r>
+        <w:separator/>
+      </w:r>
+    </w:p>
+  </w:endnote>
+  <w:endnote w:type="continuationSeparator" w:id="0">
+    <w:p>
+      <w:r>
+        <w:continuationSeparator/>
+      </w:r>
+    </w:p>
+  </w:endnote>
+</w:endnotes>
+</file>
+
 <file path=word/footer1.xml><?xml version="1.0" encoding="utf-8"?>
-<w:ftr xmlns:r="http://schemas.openxmlformats.org/officeDocument/2006/relationships" xmlns:wp="http://schemas.openxmlformats.org/drawingml/2006/wordprocessingDrawing" xmlns:w="http://schemas.openxmlformats.org/wordprocessingml/2006/main" xmlns:w10="urn:schemas-microsoft-com:office:word" xmlns:w14="http://schemas.microsoft.com/office/word/2010/wordml" xmlns:wps="http://schemas.microsoft.com/office/word/2010/wordprocessingShape" xmlns:wpg="http://schemas.microsoft.com/office/word/2010/wordprocessingGroup" xmlns:mc="http://schemas.openxmlformats.org/markup-compatibility/2006" xmlns:v="urn:schemas-microsoft-com:vml" xmlns:o="urn:schemas-microsoft-com:office:office" xmlns:m="http://schemas.openxmlformats.org/officeDocument/2006/math" mc:Ignorable="w14">
+<w:ftr xmlns:wpc="http://schemas.microsoft.com/office/word/2010/wordprocessingCanvas" xmlns:cx="http://schemas.microsoft.com/office/drawing/2014/chartex" xmlns:cx1="http://schemas.microsoft.com/office/drawing/2015/9/8/chartex" xmlns:cx2="http://schemas.microsoft.com/office/drawing/2015/10/21/chartex" xmlns:cx3="http://schemas.microsoft.com/office/drawing/2016/5/9/chartex" xmlns:cx4="http://schemas.microsoft.com/office/drawing/2016/5/10/chartex" xmlns:cx5="http://schemas.microsoft.com/office/drawing/2016/5/11/chartex" xmlns:cx6="http://schemas.microsoft.com/office/drawing/2016/5/12/chartex" xmlns:cx7="http://schemas.microsoft.com/office/drawing/2016/5/13/chartex" xmlns:cx8="http://schemas.microsoft.com/office/drawing/2016/5/14/chartex" xmlns:mc="http://schemas.openxmlformats.org/markup-compatibility/2006" xmlns:aink="http://schemas.microsoft.com/office/drawing/2016/ink" xmlns:am3d="http://schemas.microsoft.com/office/drawing/2017/model3d" xmlns:o="urn:schemas-microsoft-com:office:office" xmlns:r="http://schemas.openxmlformats.org/officeDocument/2006/relationships" xmlns:m="http://schemas.openxmlformats.org/officeDocument/2006/math" xmlns:v="urn:schemas-microsoft-com:vml" xmlns:wp14="http://schemas.microsoft.com/office/word/2010/wordprocessingDrawing" xmlns:wp="http://schemas.openxmlformats.org/drawingml/2006/wordprocessingDrawing" xmlns:w10="urn:schemas-microsoft-com:office:word" xmlns:w="http://schemas.openxmlformats.org/wordprocessingml/2006/main" xmlns:w14="http://schemas.microsoft.com/office/word/2010/wordml" xmlns:w15="http://schemas.microsoft.com/office/word/2012/wordml" xmlns:w16cex="http://schemas.microsoft.com/office/word/2018/wordml/cex" xmlns:w16cid="http://schemas.microsoft.com/office/word/2016/wordml/cid" xmlns:w16="http://schemas.microsoft.com/office/word/2018/wordml" xmlns:w16se="http://schemas.microsoft.com/office/word/2015/wordml/symex" xmlns:wpg="http://schemas.microsoft.com/office/word/2010/wordprocessingGroup" xmlns:wpi="http://schemas.microsoft.com/office/word/2010/wordprocessingInk" xmlns:wne="http://schemas.microsoft.com/office/word/2006/wordml" xmlns:wps="http://schemas.microsoft.com/office/word/2010/wordprocessingShape" mc:Ignorable="w14 w15 w16se w16cid w16 w16cex wp14">
   <w:p>
     <w:pPr>
-      <w:pStyle w:val="Header &amp; Footer"/>
-      <w:bidi w:val="0"/>
+      <w:pStyle w:val="HeaderFooter"/>
     </w:pPr>
-    <w:r/>
   </w:p>
 </w:ftr>
 </file>
 
+<file path=word/footnotes.xml><?xml version="1.0" encoding="utf-8"?>
+<w:footnotes xmlns:wpc="http://schemas.microsoft.com/office/word/2010/wordprocessingCanvas" xmlns:cx="http://schemas.microsoft.com/office/drawing/2014/chartex" xmlns:cx1="http://schemas.microsoft.com/office/drawing/2015/9/8/chartex" xmlns:cx2="http://schemas.microsoft.com/office/drawing/2015/10/21/chartex" xmlns:cx3="http://schemas.microsoft.com/office/drawing/2016/5/9/chartex" xmlns:cx4="http://schemas.microsoft.com/office/drawing/2016/5/10/chartex" xmlns:cx5="http://schemas.microsoft.com/office/drawing/2016/5/11/chartex" xmlns:cx6="http://schemas.microsoft.com/office/drawing/2016/5/12/chartex" xmlns:cx7="http://schemas.microsoft.com/office/drawing/2016/5/13/chartex" xmlns:cx8="http://schemas.microsoft.com/office/drawing/2016/5/14/chartex" xmlns:mc="http://schemas.openxmlformats.org/markup-compatibility/2006" xmlns:aink="http://schemas.microsoft.com/office/drawing/2016/ink" xmlns:am3d="http://schemas.microsoft.com/office/drawing/2017/model3d" xmlns:o="urn:schemas-microsoft-com:office:office" xmlns:r="http://schemas.openxmlformats.org/officeDocument/2006/relationships" xmlns:m="http://schemas.openxmlformats.org/officeDocument/2006/math" xmlns:v="urn:schemas-microsoft-com:vml" xmlns:wp14="http://schemas.microsoft.com/office/word/2010/wordprocessingDrawing" xmlns:wp="http://schemas.openxmlformats.org/drawingml/2006/wordprocessingDrawing" xmlns:w10="urn:schemas-microsoft-com:office:word" xmlns:w="http://schemas.openxmlformats.org/wordprocessingml/2006/main" xmlns:w14="http://schemas.microsoft.com/office/word/2010/wordml" xmlns:w15="http://schemas.microsoft.com/office/word/2012/wordml" xmlns:w16cex="http://schemas.microsoft.com/office/word/2018/wordml/cex" xmlns:w16cid="http://schemas.microsoft.com/office/word/2016/wordml/cid" xmlns:w16="http://schemas.microsoft.com/office/word/2018/wordml" xmlns:w16se="http://schemas.microsoft.com/office/word/2015/wordml/symex" xmlns:wpg="http://schemas.microsoft.com/office/word/2010/wordprocessingGroup" xmlns:wpi="http://schemas.microsoft.com/office/word/2010/wordprocessingInk" xmlns:wne="http://schemas.microsoft.com/office/word/2006/wordml" xmlns:wps="http://schemas.microsoft.com/office/word/2010/wordprocessingShape" mc:Ignorable="w14 w15 w16se w16cid w16 w16cex wp14">
+  <w:footnote w:type="separator" w:id="-1">
+    <w:p>
+      <w:r>
+        <w:separator/>
+      </w:r>
+    </w:p>
+  </w:footnote>
+  <w:footnote w:type="continuationSeparator" w:id="0">
+    <w:p>
+      <w:r>
+        <w:continuationSeparator/>
+      </w:r>
+    </w:p>
+  </w:footnote>
+</w:footnotes>
+</file>
+
 <file path=word/header1.xml><?xml version="1.0" encoding="utf-8"?>
-<w:hdr xmlns:r="http://schemas.openxmlformats.org/officeDocument/2006/relationships" xmlns:wp="http://schemas.openxmlformats.org/drawingml/2006/wordprocessingDrawing" xmlns:w="http://schemas.openxmlformats.org/wordprocessingml/2006/main" xmlns:w10="urn:schemas-microsoft-com:office:word" xmlns:w14="http://schemas.microsoft.com/office/word/2010/wordml" xmlns:wps="http://schemas.microsoft.com/office/word/2010/wordprocessingShape" xmlns:wpg="http://schemas.microsoft.com/office/word/2010/wordprocessingGroup" xmlns:mc="http://schemas.openxmlformats.org/markup-compatibility/2006" xmlns:v="urn:schemas-microsoft-com:vml" xmlns:o="urn:schemas-microsoft-com:office:office" xmlns:m="http://schemas.openxmlformats.org/officeDocument/2006/math" mc:Ignorable="w14">
+<w:hdr xmlns:wpc="http://schemas.microsoft.com/office/word/2010/wordprocessingCanvas" xmlns:cx="http://schemas.microsoft.com/office/drawing/2014/chartex" xmlns:cx1="http://schemas.microsoft.com/office/drawing/2015/9/8/chartex" xmlns:cx2="http://schemas.microsoft.com/office/drawing/2015/10/21/chartex" xmlns:cx3="http://schemas.microsoft.com/office/drawing/2016/5/9/chartex" xmlns:cx4="http://schemas.microsoft.com/office/drawing/2016/5/10/chartex" xmlns:cx5="http://schemas.microsoft.com/office/drawing/2016/5/11/chartex" xmlns:cx6="http://schemas.microsoft.com/office/drawing/2016/5/12/chartex" xmlns:cx7="http://schemas.microsoft.com/office/drawing/2016/5/13/chartex" xmlns:cx8="http://schemas.microsoft.com/office/drawing/2016/5/14/chartex" xmlns:mc="http://schemas.openxmlformats.org/markup-compatibility/2006" xmlns:aink="http://schemas.microsoft.com/office/drawing/2016/ink" xmlns:am3d="http://schemas.microsoft.com/office/drawing/2017/model3d" xmlns:o="urn:schemas-microsoft-com:office:office" xmlns:r="http://schemas.openxmlformats.org/officeDocument/2006/relationships" xmlns:m="http://schemas.openxmlformats.org/officeDocument/2006/math" xmlns:v="urn:schemas-microsoft-com:vml" xmlns:wp14="http://schemas.microsoft.com/office/word/2010/wordprocessingDrawing" xmlns:wp="http://schemas.openxmlformats.org/drawingml/2006/wordprocessingDrawing" xmlns:w10="urn:schemas-microsoft-com:office:word" xmlns:w="http://schemas.openxmlformats.org/wordprocessingml/2006/main" xmlns:w14="http://schemas.microsoft.com/office/word/2010/wordml" xmlns:w15="http://schemas.microsoft.com/office/word/2012/wordml" xmlns:w16cex="http://schemas.microsoft.com/office/word/2018/wordml/cex" xmlns:w16cid="http://schemas.microsoft.com/office/word/2016/wordml/cid" xmlns:w16="http://schemas.microsoft.com/office/word/2018/wordml" xmlns:w16se="http://schemas.microsoft.com/office/word/2015/wordml/symex" xmlns:wpg="http://schemas.microsoft.com/office/word/2010/wordprocessingGroup" xmlns:wpi="http://schemas.microsoft.com/office/word/2010/wordprocessingInk" xmlns:wne="http://schemas.microsoft.com/office/word/2006/wordml" xmlns:wps="http://schemas.microsoft.com/office/word/2010/wordprocessingShape" mc:Ignorable="w14 w15 w16se w16cid w16 w16cex wp14">
   <w:p>
     <w:pPr>
-      <w:pStyle w:val="Header &amp; Footer"/>
-      <w:bidi w:val="0"/>
+      <w:pStyle w:val="HeaderFooter"/>
     </w:pPr>
-    <w:r/>
   </w:p>
 </w:hdr>
 </file>
 
 <file path=word/numbering.xml><?xml version="1.0" encoding="utf-8"?>
-<w:numbering xmlns:w="http://schemas.openxmlformats.org/wordprocessingml/2006/main" xmlns:wp="http://schemas.openxmlformats.org/drawingml/2006/wordprocessingDrawing" xmlns:w14="http://schemas.microsoft.com/office/word/2010/wordml" xmlns:r="http://schemas.openxmlformats.org/officeDocument/2006/relationships" xmlns:v="urn:schemas-microsoft-com:vml" xmlns:o="urn:schemas-microsoft-com:office:office">
-  <w:abstractNum w:abstractNumId="0">
+<w:numbering xmlns:wpc="http://schemas.microsoft.com/office/word/2010/wordprocessingCanvas" xmlns:cx="http://schemas.microsoft.com/office/drawing/2014/chartex" xmlns:cx1="http://schemas.microsoft.com/office/drawing/2015/9/8/chartex" xmlns:cx2="http://schemas.microsoft.com/office/drawing/2015/10/21/chartex" xmlns:cx3="http://schemas.microsoft.com/office/drawing/2016/5/9/chartex" xmlns:cx4="http://schemas.microsoft.com/office/drawing/2016/5/10/chartex" xmlns:cx5="http://schemas.microsoft.com/office/drawing/2016/5/11/chartex" xmlns:cx6="http://schemas.microsoft.com/office/drawing/2016/5/12/chartex" xmlns:cx7="http://schemas.microsoft.com/office/drawing/2016/5/13/chartex" xmlns:cx8="http://schemas.microsoft.com/office/drawing/2016/5/14/chartex" xmlns:mc="http://schemas.openxmlformats.org/markup-compatibility/2006" xmlns:aink="http://schemas.microsoft.com/office/drawing/2016/ink" xmlns:am3d="http://schemas.microsoft.com/office/drawing/2017/model3d" xmlns:o="urn:schemas-microsoft-com:office:office" xmlns:r="http://schemas.openxmlformats.org/officeDocument/2006/relationships" xmlns:m="http://schemas.openxmlformats.org/officeDocument/2006/math" xmlns:v="urn:schemas-microsoft-com:vml" xmlns:wp14="http://schemas.microsoft.com/office/word/2010/wordprocessingDrawing" xmlns:wp="http://schemas.openxmlformats.org/drawingml/2006/wordprocessingDrawing" xmlns:w10="urn:schemas-microsoft-com:office:word" xmlns:w="http://schemas.openxmlformats.org/wordprocessingml/2006/main" xmlns:w14="http://schemas.microsoft.com/office/word/2010/wordml" xmlns:w15="http://schemas.microsoft.com/office/word/2012/wordml" xmlns:w16cex="http://schemas.microsoft.com/office/word/2018/wordml/cex" xmlns:w16cid="http://schemas.microsoft.com/office/word/2016/wordml/cid" xmlns:w16="http://schemas.microsoft.com/office/word/2018/wordml" xmlns:w16se="http://schemas.microsoft.com/office/word/2015/wordml/symex" xmlns:wpg="http://schemas.microsoft.com/office/word/2010/wordprocessingGroup" xmlns:wpi="http://schemas.microsoft.com/office/word/2010/wordprocessingInk" xmlns:wne="http://schemas.microsoft.com/office/word/2006/wordml" xmlns:wps="http://schemas.microsoft.com/office/word/2010/wordprocessingShape" mc:Ignorable="w14 w15 w16se w16cid w16 w16cex wp14">
+  <w:abstractNum w:abstractNumId="0" w15:restartNumberingAfterBreak="0">
+    <w:nsid w:val="00AF659E"/>
     <w:multiLevelType w:val="hybridMultilevel"/>
+    <w:tmpl w:val="03ECAD10"/>
     <w:numStyleLink w:val="Bullets"/>
   </w:abstractNum>
-  <w:abstractNum w:abstractNumId="1">
+  <w:abstractNum w:abstractNumId="1" w15:restartNumberingAfterBreak="0">
+    <w:nsid w:val="3C833A51"/>
     <w:multiLevelType w:val="hybridMultilevel"/>
+    <w:tmpl w:val="03ECAD10"/>
     <w:styleLink w:val="Bullets"/>
-    <w:lvl w:ilvl="0">
+    <w:lvl w:ilvl="0" w:tplc="BA4446FC">
       <w:start w:val="1"/>
       <w:numFmt w:val="bullet"/>
-      <w:suff w:val="tab"/>
       <w:lvlText w:val="•"/>
       <w:lvlJc w:val="left"/>
       <w:pPr>
@@ -1477,10 +1107,9 @@
         <w:vertAlign w:val="baseline"/>
       </w:rPr>
     </w:lvl>
-    <w:lvl w:ilvl="1">
+    <w:lvl w:ilvl="1" w:tplc="7D664ED4">
       <w:start w:val="1"/>
       <w:numFmt w:val="bullet"/>
-      <w:suff w:val="tab"/>
       <w:lvlText w:val="•"/>
       <w:lvlJc w:val="left"/>
       <w:pPr>
@@ -1503,10 +1132,9 @@
         <w:vertAlign w:val="baseline"/>
       </w:rPr>
     </w:lvl>
-    <w:lvl w:ilvl="2">
+    <w:lvl w:ilvl="2" w:tplc="9E628C78">
       <w:start w:val="1"/>
       <w:numFmt w:val="bullet"/>
-      <w:suff w:val="tab"/>
       <w:lvlText w:val="•"/>
       <w:lvlJc w:val="left"/>
       <w:pPr>
@@ -1529,10 +1157,9 @@
         <w:vertAlign w:val="baseline"/>
       </w:rPr>
     </w:lvl>
-    <w:lvl w:ilvl="3">
+    <w:lvl w:ilvl="3" w:tplc="426A4672">
       <w:start w:val="1"/>
       <w:numFmt w:val="bullet"/>
-      <w:suff w:val="tab"/>
       <w:lvlText w:val="•"/>
       <w:lvlJc w:val="left"/>
       <w:pPr>
@@ -1555,10 +1182,9 @@
         <w:vertAlign w:val="baseline"/>
       </w:rPr>
     </w:lvl>
-    <w:lvl w:ilvl="4">
+    <w:lvl w:ilvl="4" w:tplc="F74A8DCA">
       <w:start w:val="1"/>
       <w:numFmt w:val="bullet"/>
-      <w:suff w:val="tab"/>
       <w:lvlText w:val="•"/>
       <w:lvlJc w:val="left"/>
       <w:pPr>
@@ -1581,10 +1207,9 @@
         <w:vertAlign w:val="baseline"/>
       </w:rPr>
     </w:lvl>
-    <w:lvl w:ilvl="5">
+    <w:lvl w:ilvl="5" w:tplc="16E6D41E">
       <w:start w:val="1"/>
       <w:numFmt w:val="bullet"/>
-      <w:suff w:val="tab"/>
       <w:lvlText w:val="•"/>
       <w:lvlJc w:val="left"/>
       <w:pPr>
@@ -1607,10 +1232,9 @@
         <w:vertAlign w:val="baseline"/>
       </w:rPr>
     </w:lvl>
-    <w:lvl w:ilvl="6">
+    <w:lvl w:ilvl="6" w:tplc="0C9866F2">
       <w:start w:val="1"/>
       <w:numFmt w:val="bullet"/>
-      <w:suff w:val="tab"/>
       <w:lvlText w:val="•"/>
       <w:lvlJc w:val="left"/>
       <w:pPr>
@@ -1633,10 +1257,9 @@
         <w:vertAlign w:val="baseline"/>
       </w:rPr>
     </w:lvl>
-    <w:lvl w:ilvl="7">
+    <w:lvl w:ilvl="7" w:tplc="BA5E4EF6">
       <w:start w:val="1"/>
       <w:numFmt w:val="bullet"/>
-      <w:suff w:val="tab"/>
       <w:lvlText w:val="•"/>
       <w:lvlJc w:val="left"/>
       <w:pPr>
@@ -1659,10 +1282,9 @@
         <w:vertAlign w:val="baseline"/>
       </w:rPr>
     </w:lvl>
-    <w:lvl w:ilvl="8">
+    <w:lvl w:ilvl="8" w:tplc="CC3CB60C">
       <w:start w:val="1"/>
       <w:numFmt w:val="bullet"/>
-      <w:suff w:val="tab"/>
       <w:lvlText w:val="•"/>
       <w:lvlJc w:val="left"/>
       <w:pPr>
@@ -1686,17 +1308,20 @@
       </w:rPr>
     </w:lvl>
   </w:abstractNum>
-  <w:abstractNum w:abstractNumId="2">
+  <w:abstractNum w:abstractNumId="2" w15:restartNumberingAfterBreak="0">
+    <w:nsid w:val="41690C9B"/>
     <w:multiLevelType w:val="hybridMultilevel"/>
+    <w:tmpl w:val="72488E4C"/>
     <w:numStyleLink w:val="Numbered"/>
   </w:abstractNum>
-  <w:abstractNum w:abstractNumId="3">
+  <w:abstractNum w:abstractNumId="3" w15:restartNumberingAfterBreak="0">
+    <w:nsid w:val="6D26111A"/>
     <w:multiLevelType w:val="hybridMultilevel"/>
+    <w:tmpl w:val="72488E4C"/>
     <w:styleLink w:val="Numbered"/>
-    <w:lvl w:ilvl="0">
+    <w:lvl w:ilvl="0" w:tplc="5E8230FC">
       <w:start w:val="1"/>
       <w:numFmt w:val="decimal"/>
-      <w:suff w:val="tab"/>
       <w:lvlText w:val="%1."/>
       <w:lvlJc w:val="left"/>
       <w:pPr>
@@ -1719,10 +1344,9 @@
         <w:vertAlign w:val="baseline"/>
       </w:rPr>
     </w:lvl>
-    <w:lvl w:ilvl="1">
+    <w:lvl w:ilvl="1" w:tplc="9A485B7A">
       <w:start w:val="1"/>
       <w:numFmt w:val="decimal"/>
-      <w:suff w:val="tab"/>
       <w:lvlText w:val="%2."/>
       <w:lvlJc w:val="left"/>
       <w:pPr>
@@ -1745,10 +1369,9 @@
         <w:vertAlign w:val="baseline"/>
       </w:rPr>
     </w:lvl>
-    <w:lvl w:ilvl="2">
+    <w:lvl w:ilvl="2" w:tplc="AE06B5F8">
       <w:start w:val="1"/>
       <w:numFmt w:val="decimal"/>
-      <w:suff w:val="tab"/>
       <w:lvlText w:val="%3."/>
       <w:lvlJc w:val="left"/>
       <w:pPr>
@@ -1771,10 +1394,9 @@
         <w:vertAlign w:val="baseline"/>
       </w:rPr>
     </w:lvl>
-    <w:lvl w:ilvl="3">
+    <w:lvl w:ilvl="3" w:tplc="711E0DEC">
       <w:start w:val="1"/>
       <w:numFmt w:val="decimal"/>
-      <w:suff w:val="tab"/>
       <w:lvlText w:val="%4."/>
       <w:lvlJc w:val="left"/>
       <w:pPr>
@@ -1797,10 +1419,9 @@
         <w:vertAlign w:val="baseline"/>
       </w:rPr>
     </w:lvl>
-    <w:lvl w:ilvl="4">
+    <w:lvl w:ilvl="4" w:tplc="97762682">
       <w:start w:val="1"/>
       <w:numFmt w:val="decimal"/>
-      <w:suff w:val="tab"/>
       <w:lvlText w:val="%5."/>
       <w:lvlJc w:val="left"/>
       <w:pPr>
@@ -1823,10 +1444,9 @@
         <w:vertAlign w:val="baseline"/>
       </w:rPr>
     </w:lvl>
-    <w:lvl w:ilvl="5">
+    <w:lvl w:ilvl="5" w:tplc="9A18F64C">
       <w:start w:val="1"/>
       <w:numFmt w:val="decimal"/>
-      <w:suff w:val="tab"/>
       <w:lvlText w:val="%6."/>
       <w:lvlJc w:val="left"/>
       <w:pPr>
@@ -1849,10 +1469,9 @@
         <w:vertAlign w:val="baseline"/>
       </w:rPr>
     </w:lvl>
-    <w:lvl w:ilvl="6">
+    <w:lvl w:ilvl="6" w:tplc="764600FC">
       <w:start w:val="1"/>
       <w:numFmt w:val="decimal"/>
-      <w:suff w:val="tab"/>
       <w:lvlText w:val="%7."/>
       <w:lvlJc w:val="left"/>
       <w:pPr>
@@ -1875,10 +1494,9 @@
         <w:vertAlign w:val="baseline"/>
       </w:rPr>
     </w:lvl>
-    <w:lvl w:ilvl="7">
+    <w:lvl w:ilvl="7" w:tplc="0B6EF726">
       <w:start w:val="1"/>
       <w:numFmt w:val="decimal"/>
-      <w:suff w:val="tab"/>
       <w:lvlText w:val="%8."/>
       <w:lvlJc w:val="left"/>
       <w:pPr>
@@ -1901,10 +1519,9 @@
         <w:vertAlign w:val="baseline"/>
       </w:rPr>
     </w:lvl>
-    <w:lvl w:ilvl="8">
+    <w:lvl w:ilvl="8" w:tplc="F322049E">
       <w:start w:val="1"/>
       <w:numFmt w:val="decimal"/>
-      <w:suff w:val="tab"/>
       <w:lvlText w:val="%9."/>
       <w:lvlJc w:val="left"/>
       <w:pPr>
@@ -1937,10 +1554,9 @@
   <w:num w:numId="3">
     <w:abstractNumId w:val="0"/>
     <w:lvlOverride w:ilvl="0">
-      <w:lvl w:ilvl="0">
+      <w:lvl w:ilvl="0" w:tplc="11125A6E">
         <w:start w:val="1"/>
         <w:numFmt w:val="bullet"/>
-        <w:suff w:val="tab"/>
         <w:lvlText w:val="•"/>
         <w:lvlJc w:val="left"/>
         <w:pPr>
@@ -1965,10 +1581,9 @@
       </w:lvl>
     </w:lvlOverride>
     <w:lvlOverride w:ilvl="1">
-      <w:lvl w:ilvl="1">
+      <w:lvl w:ilvl="1" w:tplc="9962B620">
         <w:start w:val="1"/>
         <w:numFmt w:val="bullet"/>
-        <w:suff w:val="tab"/>
         <w:lvlText w:val="•"/>
         <w:lvlJc w:val="left"/>
         <w:pPr>
@@ -1993,10 +1608,9 @@
       </w:lvl>
     </w:lvlOverride>
     <w:lvlOverride w:ilvl="2">
-      <w:lvl w:ilvl="2">
+      <w:lvl w:ilvl="2" w:tplc="57F6F59C">
         <w:start w:val="1"/>
         <w:numFmt w:val="bullet"/>
-        <w:suff w:val="tab"/>
         <w:lvlText w:val="•"/>
         <w:lvlJc w:val="left"/>
         <w:pPr>
@@ -2021,10 +1635,9 @@
       </w:lvl>
     </w:lvlOverride>
     <w:lvlOverride w:ilvl="3">
-      <w:lvl w:ilvl="3">
+      <w:lvl w:ilvl="3" w:tplc="04F46098">
         <w:start w:val="1"/>
         <w:numFmt w:val="bullet"/>
-        <w:suff w:val="tab"/>
         <w:lvlText w:val="•"/>
         <w:lvlJc w:val="left"/>
         <w:pPr>
@@ -2049,10 +1662,9 @@
       </w:lvl>
     </w:lvlOverride>
     <w:lvlOverride w:ilvl="4">
-      <w:lvl w:ilvl="4">
+      <w:lvl w:ilvl="4" w:tplc="1EAACB38">
         <w:start w:val="1"/>
         <w:numFmt w:val="bullet"/>
-        <w:suff w:val="tab"/>
         <w:lvlText w:val="•"/>
         <w:lvlJc w:val="left"/>
         <w:pPr>
@@ -2077,10 +1689,9 @@
       </w:lvl>
     </w:lvlOverride>
     <w:lvlOverride w:ilvl="5">
-      <w:lvl w:ilvl="5">
+      <w:lvl w:ilvl="5" w:tplc="9EAEF2FE">
         <w:start w:val="1"/>
         <w:numFmt w:val="bullet"/>
-        <w:suff w:val="tab"/>
         <w:lvlText w:val="•"/>
         <w:lvlJc w:val="left"/>
         <w:pPr>
@@ -2105,10 +1716,9 @@
       </w:lvl>
     </w:lvlOverride>
     <w:lvlOverride w:ilvl="6">
-      <w:lvl w:ilvl="6">
+      <w:lvl w:ilvl="6" w:tplc="BBFAFFA4">
         <w:start w:val="1"/>
         <w:numFmt w:val="bullet"/>
-        <w:suff w:val="tab"/>
         <w:lvlText w:val="•"/>
         <w:lvlJc w:val="left"/>
         <w:pPr>
@@ -2133,10 +1743,9 @@
       </w:lvl>
     </w:lvlOverride>
     <w:lvlOverride w:ilvl="7">
-      <w:lvl w:ilvl="7">
+      <w:lvl w:ilvl="7" w:tplc="F77E5060">
         <w:start w:val="1"/>
         <w:numFmt w:val="bullet"/>
-        <w:suff w:val="tab"/>
         <w:lvlText w:val="•"/>
         <w:lvlJc w:val="left"/>
         <w:pPr>
@@ -2161,10 +1770,9 @@
       </w:lvl>
     </w:lvlOverride>
     <w:lvlOverride w:ilvl="8">
-      <w:lvl w:ilvl="8">
+      <w:lvl w:ilvl="8" w:tplc="DD20C1BA">
         <w:start w:val="1"/>
         <w:numFmt w:val="bullet"/>
-        <w:suff w:val="tab"/>
         <w:lvlText w:val="•"/>
         <w:lvlJc w:val="left"/>
         <w:pPr>
@@ -2199,48 +1807,17 @@
 </file>
 
 <file path=word/styles.xml><?xml version="1.0" encoding="utf-8"?>
-<w:styles xmlns:w="http://schemas.openxmlformats.org/wordprocessingml/2006/main" xmlns:mc="http://schemas.openxmlformats.org/markup-compatibility/2006" xmlns:w14="http://schemas.microsoft.com/office/word/2010/wordml" mc:Ignorable="w14">
+<w:styles xmlns:mc="http://schemas.openxmlformats.org/markup-compatibility/2006" xmlns:r="http://schemas.openxmlformats.org/officeDocument/2006/relationships" xmlns:w="http://schemas.openxmlformats.org/wordprocessingml/2006/main" xmlns:w14="http://schemas.microsoft.com/office/word/2010/wordml" xmlns:w15="http://schemas.microsoft.com/office/word/2012/wordml" xmlns:w16cex="http://schemas.microsoft.com/office/word/2018/wordml/cex" xmlns:w16cid="http://schemas.microsoft.com/office/word/2016/wordml/cid" xmlns:w16="http://schemas.microsoft.com/office/word/2018/wordml" xmlns:w16se="http://schemas.microsoft.com/office/word/2015/wordml/symex" mc:Ignorable="w14 w15 w16se w16cid w16 w16cex">
   <w:docDefaults>
     <w:rPrDefault>
       <w:rPr>
-        <w:rFonts w:ascii="Times New Roman" w:cs="Times New Roman" w:hAnsi="Times New Roman" w:eastAsia="Arial Unicode MS"/>
-        <w:b w:val="0"/>
-        <w:bCs w:val="0"/>
-        <w:i w:val="0"/>
-        <w:iCs w:val="0"/>
-        <w:caps w:val="0"/>
-        <w:smallCaps w:val="0"/>
-        <w:strike w:val="0"/>
-        <w:dstrike w:val="0"/>
-        <w:outline w:val="0"/>
-        <w:emboss w:val="0"/>
-        <w:imprint w:val="0"/>
-        <w:vanish w:val="0"/>
-        <w:color w:val="auto"/>
-        <w:spacing w:val="0"/>
-        <w:w w:val="100"/>
-        <w:kern w:val="0"/>
-        <w:position w:val="0"/>
-        <w:sz w:val="20"/>
-        <w:szCs w:val="20"/>
-        <w:u w:val="none" w:color="auto"/>
+        <w:rFonts w:ascii="Times New Roman" w:eastAsia="Arial Unicode MS" w:hAnsi="Times New Roman" w:cs="Times New Roman"/>
         <w:bdr w:val="nil"/>
-        <w:vertAlign w:val="baseline"/>
-        <w:lang/>
+        <w:lang w:val="en-US" w:eastAsia="en-US" w:bidi="ar-SA"/>
       </w:rPr>
     </w:rPrDefault>
     <w:pPrDefault>
       <w:pPr>
-        <w:keepNext w:val="0"/>
-        <w:keepLines w:val="0"/>
-        <w:pageBreakBefore w:val="0"/>
-        <w:framePr w:anchorLock="0" w:w="0" w:h="0" w:vSpace="0" w:hSpace="0" w:xAlign="left" w:y="0" w:hRule="exact" w:vAnchor="margin"/>
-        <w:widowControl w:val="1"/>
-        <w:numPr>
-          <w:ilvl w:val="0"/>
-          <w:numId w:val="0"/>
-        </w:numPr>
-        <w:suppressLineNumbers w:val="0"/>
         <w:pBdr>
           <w:top w:val="nil"/>
           <w:left w:val="nil"/>
@@ -2249,28 +1826,421 @@
           <w:between w:val="nil"/>
           <w:bar w:val="nil"/>
         </w:pBdr>
-        <w:shd w:val="clear" w:color="auto" w:fill="auto"/>
-        <w:suppressAutoHyphens w:val="0"/>
-        <w:spacing w:before="0" w:beforeAutospacing="0" w:after="0" w:afterAutospacing="0" w:line="240" w:lineRule="auto"/>
-        <w:ind w:left="0" w:right="0" w:firstLine="0"/>
-        <w:jc w:val="left"/>
-        <w:outlineLvl w:val="9"/>
       </w:pPr>
     </w:pPrDefault>
   </w:docDefaults>
+  <w:latentStyles w:defLockedState="0" w:defUIPriority="99" w:defSemiHidden="0" w:defUnhideWhenUsed="0" w:defQFormat="0" w:count="376">
+    <w:lsdException w:name="Normal" w:uiPriority="0" w:qFormat="1"/>
+    <w:lsdException w:name="heading 1" w:uiPriority="9" w:qFormat="1"/>
+    <w:lsdException w:name="heading 2" w:semiHidden="1" w:uiPriority="9" w:unhideWhenUsed="1" w:qFormat="1"/>
+    <w:lsdException w:name="heading 3" w:semiHidden="1" w:uiPriority="9" w:unhideWhenUsed="1" w:qFormat="1"/>
+    <w:lsdException w:name="heading 4" w:semiHidden="1" w:uiPriority="9" w:unhideWhenUsed="1" w:qFormat="1"/>
+    <w:lsdException w:name="heading 5" w:semiHidden="1" w:uiPriority="9" w:unhideWhenUsed="1" w:qFormat="1"/>
+    <w:lsdException w:name="heading 6" w:semiHidden="1" w:uiPriority="9" w:unhideWhenUsed="1" w:qFormat="1"/>
+    <w:lsdException w:name="heading 7" w:semiHidden="1" w:uiPriority="9" w:unhideWhenUsed="1" w:qFormat="1"/>
+    <w:lsdException w:name="heading 8" w:semiHidden="1" w:uiPriority="9" w:unhideWhenUsed="1" w:qFormat="1"/>
+    <w:lsdException w:name="heading 9" w:semiHidden="1" w:uiPriority="9" w:unhideWhenUsed="1" w:qFormat="1"/>
+    <w:lsdException w:name="index 1" w:semiHidden="1" w:unhideWhenUsed="1"/>
+    <w:lsdException w:name="index 2" w:semiHidden="1" w:unhideWhenUsed="1"/>
+    <w:lsdException w:name="index 3" w:semiHidden="1" w:unhideWhenUsed="1"/>
+    <w:lsdException w:name="index 4" w:semiHidden="1" w:unhideWhenUsed="1"/>
+    <w:lsdException w:name="index 5" w:semiHidden="1" w:unhideWhenUsed="1"/>
+    <w:lsdException w:name="index 6" w:semiHidden="1" w:unhideWhenUsed="1"/>
+    <w:lsdException w:name="index 7" w:semiHidden="1" w:unhideWhenUsed="1"/>
+    <w:lsdException w:name="index 8" w:semiHidden="1" w:unhideWhenUsed="1"/>
+    <w:lsdException w:name="index 9" w:semiHidden="1" w:unhideWhenUsed="1"/>
+    <w:lsdException w:name="toc 1" w:semiHidden="1" w:uiPriority="39" w:unhideWhenUsed="1"/>
+    <w:lsdException w:name="toc 2" w:semiHidden="1" w:uiPriority="39" w:unhideWhenUsed="1"/>
+    <w:lsdException w:name="toc 3" w:semiHidden="1" w:uiPriority="39" w:unhideWhenUsed="1"/>
+    <w:lsdException w:name="toc 4" w:semiHidden="1" w:uiPriority="39" w:unhideWhenUsed="1"/>
+    <w:lsdException w:name="toc 5" w:semiHidden="1" w:uiPriority="39" w:unhideWhenUsed="1"/>
+    <w:lsdException w:name="toc 6" w:semiHidden="1" w:uiPriority="39" w:unhideWhenUsed="1"/>
+    <w:lsdException w:name="toc 7" w:semiHidden="1" w:uiPriority="39" w:unhideWhenUsed="1"/>
+    <w:lsdException w:name="toc 8" w:semiHidden="1" w:uiPriority="39" w:unhideWhenUsed="1"/>
+    <w:lsdException w:name="toc 9" w:semiHidden="1" w:uiPriority="39" w:unhideWhenUsed="1"/>
+    <w:lsdException w:name="Normal Indent" w:semiHidden="1" w:unhideWhenUsed="1"/>
+    <w:lsdException w:name="footnote text" w:semiHidden="1" w:unhideWhenUsed="1"/>
+    <w:lsdException w:name="annotation text" w:semiHidden="1" w:unhideWhenUsed="1"/>
+    <w:lsdException w:name="header" w:semiHidden="1" w:unhideWhenUsed="1"/>
+    <w:lsdException w:name="footer" w:semiHidden="1" w:unhideWhenUsed="1"/>
+    <w:lsdException w:name="index heading" w:semiHidden="1" w:unhideWhenUsed="1"/>
+    <w:lsdException w:name="caption" w:semiHidden="1" w:uiPriority="35" w:unhideWhenUsed="1" w:qFormat="1"/>
+    <w:lsdException w:name="table of figures" w:semiHidden="1" w:unhideWhenUsed="1"/>
+    <w:lsdException w:name="envelope address" w:semiHidden="1" w:unhideWhenUsed="1"/>
+    <w:lsdException w:name="envelope return" w:semiHidden="1" w:unhideWhenUsed="1"/>
+    <w:lsdException w:name="footnote reference" w:semiHidden="1" w:unhideWhenUsed="1"/>
+    <w:lsdException w:name="annotation reference" w:semiHidden="1" w:unhideWhenUsed="1"/>
+    <w:lsdException w:name="line number" w:semiHidden="1" w:unhideWhenUsed="1"/>
+    <w:lsdException w:name="page number" w:semiHidden="1" w:unhideWhenUsed="1"/>
+    <w:lsdException w:name="endnote reference" w:semiHidden="1" w:unhideWhenUsed="1"/>
+    <w:lsdException w:name="endnote text" w:semiHidden="1" w:unhideWhenUsed="1"/>
+    <w:lsdException w:name="table of authorities" w:semiHidden="1" w:unhideWhenUsed="1"/>
+    <w:lsdException w:name="macro" w:semiHidden="1" w:unhideWhenUsed="1"/>
+    <w:lsdException w:name="toa heading" w:semiHidden="1" w:unhideWhenUsed="1"/>
+    <w:lsdException w:name="List" w:semiHidden="1" w:unhideWhenUsed="1"/>
+    <w:lsdException w:name="List Bullet" w:semiHidden="1" w:unhideWhenUsed="1"/>
+    <w:lsdException w:name="List Number" w:semiHidden="1" w:unhideWhenUsed="1"/>
+    <w:lsdException w:name="List 2" w:semiHidden="1" w:unhideWhenUsed="1"/>
+    <w:lsdException w:name="List 3" w:semiHidden="1" w:unhideWhenUsed="1"/>
+    <w:lsdException w:name="List 4" w:semiHidden="1" w:unhideWhenUsed="1"/>
+    <w:lsdException w:name="List 5" w:semiHidden="1" w:unhideWhenUsed="1"/>
+    <w:lsdException w:name="List Bullet 2" w:semiHidden="1" w:unhideWhenUsed="1"/>
+    <w:lsdException w:name="List Bullet 3" w:semiHidden="1" w:unhideWhenUsed="1"/>
+    <w:lsdException w:name="List Bullet 4" w:semiHidden="1" w:unhideWhenUsed="1"/>
+    <w:lsdException w:name="List Bullet 5" w:semiHidden="1" w:unhideWhenUsed="1"/>
+    <w:lsdException w:name="List Number 2" w:semiHidden="1" w:unhideWhenUsed="1"/>
+    <w:lsdException w:name="List Number 3" w:semiHidden="1" w:unhideWhenUsed="1"/>
+    <w:lsdException w:name="List Number 4" w:semiHidden="1" w:unhideWhenUsed="1"/>
+    <w:lsdException w:name="List Number 5" w:semiHidden="1" w:unhideWhenUsed="1"/>
+    <w:lsdException w:name="Title" w:uiPriority="10" w:qFormat="1"/>
+    <w:lsdException w:name="Closing" w:semiHidden="1" w:unhideWhenUsed="1"/>
+    <w:lsdException w:name="Signature" w:semiHidden="1" w:unhideWhenUsed="1"/>
+    <w:lsdException w:name="Default Paragraph Font" w:semiHidden="1" w:uiPriority="1" w:unhideWhenUsed="1"/>
+    <w:lsdException w:name="Body Text" w:semiHidden="1" w:unhideWhenUsed="1"/>
+    <w:lsdException w:name="Body Text Indent" w:semiHidden="1" w:unhideWhenUsed="1"/>
+    <w:lsdException w:name="List Continue" w:semiHidden="1" w:unhideWhenUsed="1"/>
+    <w:lsdException w:name="List Continue 2" w:semiHidden="1" w:unhideWhenUsed="1"/>
+    <w:lsdException w:name="List Continue 3" w:semiHidden="1" w:unhideWhenUsed="1"/>
+    <w:lsdException w:name="List Continue 4" w:semiHidden="1" w:unhideWhenUsed="1"/>
+    <w:lsdException w:name="List Continue 5" w:semiHidden="1" w:unhideWhenUsed="1"/>
+    <w:lsdException w:name="Message Header" w:semiHidden="1" w:unhideWhenUsed="1"/>
+    <w:lsdException w:name="Subtitle" w:uiPriority="11" w:qFormat="1"/>
+    <w:lsdException w:name="Salutation" w:semiHidden="1" w:unhideWhenUsed="1"/>
+    <w:lsdException w:name="Date" w:semiHidden="1" w:unhideWhenUsed="1"/>
+    <w:lsdException w:name="Body Text First Indent" w:semiHidden="1" w:unhideWhenUsed="1"/>
+    <w:lsdException w:name="Body Text First Indent 2" w:semiHidden="1" w:unhideWhenUsed="1"/>
+    <w:lsdException w:name="Note Heading" w:semiHidden="1" w:unhideWhenUsed="1"/>
+    <w:lsdException w:name="Body Text 2" w:semiHidden="1" w:unhideWhenUsed="1"/>
+    <w:lsdException w:name="Body Text 3" w:semiHidden="1" w:unhideWhenUsed="1"/>
+    <w:lsdException w:name="Body Text Indent 2" w:semiHidden="1" w:unhideWhenUsed="1"/>
+    <w:lsdException w:name="Body Text Indent 3" w:semiHidden="1" w:unhideWhenUsed="1"/>
+    <w:lsdException w:name="Block Text" w:semiHidden="1" w:unhideWhenUsed="1"/>
+    <w:lsdException w:name="Hyperlink" w:semiHidden="1" w:unhideWhenUsed="1"/>
+    <w:lsdException w:name="FollowedHyperlink" w:semiHidden="1" w:unhideWhenUsed="1"/>
+    <w:lsdException w:name="Strong" w:uiPriority="22" w:qFormat="1"/>
+    <w:lsdException w:name="Emphasis" w:uiPriority="20" w:qFormat="1"/>
+    <w:lsdException w:name="Document Map" w:semiHidden="1" w:unhideWhenUsed="1"/>
+    <w:lsdException w:name="Plain Text" w:semiHidden="1" w:unhideWhenUsed="1"/>
+    <w:lsdException w:name="E-mail Signature" w:semiHidden="1" w:unhideWhenUsed="1"/>
+    <w:lsdException w:name="HTML Top of Form" w:semiHidden="1" w:unhideWhenUsed="1"/>
+    <w:lsdException w:name="HTML Bottom of Form" w:semiHidden="1" w:unhideWhenUsed="1"/>
+    <w:lsdException w:name="Normal (Web)" w:semiHidden="1" w:unhideWhenUsed="1"/>
+    <w:lsdException w:name="HTML Acronym" w:semiHidden="1" w:unhideWhenUsed="1"/>
+    <w:lsdException w:name="HTML Address" w:semiHidden="1" w:unhideWhenUsed="1"/>
+    <w:lsdException w:name="HTML Cite" w:semiHidden="1" w:unhideWhenUsed="1"/>
+    <w:lsdException w:name="HTML Code" w:semiHidden="1" w:unhideWhenUsed="1"/>
+    <w:lsdException w:name="HTML Definition" w:semiHidden="1" w:unhideWhenUsed="1"/>
+    <w:lsdException w:name="HTML Keyboard" w:semiHidden="1" w:unhideWhenUsed="1"/>
+    <w:lsdException w:name="HTML Preformatted" w:semiHidden="1" w:unhideWhenUsed="1"/>
+    <w:lsdException w:name="HTML Sample" w:semiHidden="1" w:unhideWhenUsed="1"/>
+    <w:lsdException w:name="HTML Typewriter" w:semiHidden="1" w:unhideWhenUsed="1"/>
+    <w:lsdException w:name="HTML Variable" w:semiHidden="1" w:unhideWhenUsed="1"/>
+    <w:lsdException w:name="Normal Table" w:semiHidden="1" w:unhideWhenUsed="1"/>
+    <w:lsdException w:name="annotation subject" w:semiHidden="1" w:unhideWhenUsed="1"/>
+    <w:lsdException w:name="No List" w:semiHidden="1" w:unhideWhenUsed="1"/>
+    <w:lsdException w:name="Outline List 1" w:semiHidden="1" w:unhideWhenUsed="1"/>
+    <w:lsdException w:name="Outline List 2" w:semiHidden="1" w:unhideWhenUsed="1"/>
+    <w:lsdException w:name="Outline List 3" w:semiHidden="1" w:unhideWhenUsed="1"/>
+    <w:lsdException w:name="Table Simple 1" w:semiHidden="1" w:unhideWhenUsed="1"/>
+    <w:lsdException w:name="Table Simple 2" w:semiHidden="1" w:unhideWhenUsed="1"/>
+    <w:lsdException w:name="Table Simple 3" w:semiHidden="1" w:unhideWhenUsed="1"/>
+    <w:lsdException w:name="Table Classic 1" w:semiHidden="1" w:unhideWhenUsed="1"/>
+    <w:lsdException w:name="Table Classic 2" w:semiHidden="1" w:unhideWhenUsed="1"/>
+    <w:lsdException w:name="Table Classic 3" w:semiHidden="1" w:unhideWhenUsed="1"/>
+    <w:lsdException w:name="Table Classic 4" w:semiHidden="1" w:unhideWhenUsed="1"/>
+    <w:lsdException w:name="Table Colorful 1" w:semiHidden="1" w:unhideWhenUsed="1"/>
+    <w:lsdException w:name="Table Colorful 2" w:semiHidden="1" w:unhideWhenUsed="1"/>
+    <w:lsdException w:name="Table Colorful 3" w:semiHidden="1" w:unhideWhenUsed="1"/>
+    <w:lsdException w:name="Table Columns 1" w:semiHidden="1" w:unhideWhenUsed="1"/>
+    <w:lsdException w:name="Table Columns 2" w:semiHidden="1" w:unhideWhenUsed="1"/>
+    <w:lsdException w:name="Table Columns 3" w:semiHidden="1" w:unhideWhenUsed="1"/>
+    <w:lsdException w:name="Table Columns 4" w:semiHidden="1" w:unhideWhenUsed="1"/>
+    <w:lsdException w:name="Table Columns 5" w:semiHidden="1" w:unhideWhenUsed="1"/>
+    <w:lsdException w:name="Table Grid 1" w:semiHidden="1" w:unhideWhenUsed="1"/>
+    <w:lsdException w:name="Table Grid 2" w:semiHidden="1" w:unhideWhenUsed="1"/>
+    <w:lsdException w:name="Table Grid 3" w:semiHidden="1" w:unhideWhenUsed="1"/>
+    <w:lsdException w:name="Table Grid 4" w:semiHidden="1" w:unhideWhenUsed="1"/>
+    <w:lsdException w:name="Table Grid 5" w:semiHidden="1" w:unhideWhenUsed="1"/>
+    <w:lsdException w:name="Table Grid 6" w:semiHidden="1" w:unhideWhenUsed="1"/>
+    <w:lsdException w:name="Table Grid 7" w:semiHidden="1" w:unhideWhenUsed="1"/>
+    <w:lsdException w:name="Table Grid 8" w:semiHidden="1" w:unhideWhenUsed="1"/>
+    <w:lsdException w:name="Table List 1" w:semiHidden="1" w:unhideWhenUsed="1"/>
+    <w:lsdException w:name="Table List 2" w:semiHidden="1" w:unhideWhenUsed="1"/>
+    <w:lsdException w:name="Table List 3" w:semiHidden="1" w:unhideWhenUsed="1"/>
+    <w:lsdException w:name="Table List 4" w:semiHidden="1" w:unhideWhenUsed="1"/>
+    <w:lsdException w:name="Table List 5" w:semiHidden="1" w:unhideWhenUsed="1"/>
+    <w:lsdException w:name="Table List 6" w:semiHidden="1" w:unhideWhenUsed="1"/>
+    <w:lsdException w:name="Table List 7" w:semiHidden="1" w:unhideWhenUsed="1"/>
+    <w:lsdException w:name="Table List 8" w:semiHidden="1" w:unhideWhenUsed="1"/>
+    <w:lsdException w:name="Table 3D effects 1" w:semiHidden="1" w:unhideWhenUsed="1"/>
+    <w:lsdException w:name="Table 3D effects 2" w:semiHidden="1" w:unhideWhenUsed="1"/>
+    <w:lsdException w:name="Table 3D effects 3" w:semiHidden="1" w:unhideWhenUsed="1"/>
+    <w:lsdException w:name="Table Contemporary" w:semiHidden="1" w:unhideWhenUsed="1"/>
+    <w:lsdException w:name="Table Elegant" w:semiHidden="1" w:unhideWhenUsed="1"/>
+    <w:lsdException w:name="Table Professional" w:semiHidden="1" w:unhideWhenUsed="1"/>
+    <w:lsdException w:name="Table Subtle 1" w:semiHidden="1" w:unhideWhenUsed="1"/>
+    <w:lsdException w:name="Table Subtle 2" w:semiHidden="1" w:unhideWhenUsed="1"/>
+    <w:lsdException w:name="Table Web 1" w:semiHidden="1" w:unhideWhenUsed="1"/>
+    <w:lsdException w:name="Table Web 2" w:semiHidden="1" w:unhideWhenUsed="1"/>
+    <w:lsdException w:name="Table Web 3" w:semiHidden="1" w:unhideWhenUsed="1"/>
+    <w:lsdException w:name="Balloon Text" w:semiHidden="1" w:unhideWhenUsed="1"/>
+    <w:lsdException w:name="Table Grid" w:uiPriority="39"/>
+    <w:lsdException w:name="Table Theme" w:semiHidden="1" w:unhideWhenUsed="1"/>
+    <w:lsdException w:name="Placeholder Text" w:semiHidden="1"/>
+    <w:lsdException w:name="No Spacing" w:uiPriority="1" w:qFormat="1"/>
+    <w:lsdException w:name="Light Shading" w:uiPriority="60"/>
+    <w:lsdException w:name="Light List" w:uiPriority="61"/>
+    <w:lsdException w:name="Light Grid" w:uiPriority="62"/>
+    <w:lsdException w:name="Medium Shading 1" w:uiPriority="63"/>
+    <w:lsdException w:name="Medium Shading 2" w:uiPriority="64"/>
+    <w:lsdException w:name="Medium List 1" w:uiPriority="65"/>
+    <w:lsdException w:name="Medium List 2" w:uiPriority="66"/>
+    <w:lsdException w:name="Medium Grid 1" w:uiPriority="67"/>
+    <w:lsdException w:name="Medium Grid 2" w:uiPriority="68"/>
+    <w:lsdException w:name="Medium Grid 3" w:uiPriority="69"/>
+    <w:lsdException w:name="Dark List" w:uiPriority="70"/>
+    <w:lsdException w:name="Colorful Shading" w:uiPriority="71"/>
+    <w:lsdException w:name="Colorful List" w:uiPriority="72"/>
+    <w:lsdException w:name="Colorful Grid" w:uiPriority="73"/>
+    <w:lsdException w:name="Light Shading Accent 1" w:uiPriority="60"/>
+    <w:lsdException w:name="Light List Accent 1" w:uiPriority="61"/>
+    <w:lsdException w:name="Light Grid Accent 1" w:uiPriority="62"/>
+    <w:lsdException w:name="Medium Shading 1 Accent 1" w:uiPriority="63"/>
+    <w:lsdException w:name="Medium Shading 2 Accent 1" w:uiPriority="64"/>
+    <w:lsdException w:name="Medium List 1 Accent 1" w:uiPriority="65"/>
+    <w:lsdException w:name="Revision" w:semiHidden="1"/>
+    <w:lsdException w:name="List Paragraph" w:uiPriority="34" w:qFormat="1"/>
+    <w:lsdException w:name="Quote" w:uiPriority="29" w:qFormat="1"/>
+    <w:lsdException w:name="Intense Quote" w:uiPriority="30" w:qFormat="1"/>
+    <w:lsdException w:name="Medium List 2 Accent 1" w:uiPriority="66"/>
+    <w:lsdException w:name="Medium Grid 1 Accent 1" w:uiPriority="67"/>
+    <w:lsdException w:name="Medium Grid 2 Accent 1" w:uiPriority="68"/>
+    <w:lsdException w:name="Medium Grid 3 Accent 1" w:uiPriority="69"/>
+    <w:lsdException w:name="Dark List Accent 1" w:uiPriority="70"/>
+    <w:lsdException w:name="Colorful Shading Accent 1" w:uiPriority="71"/>
+    <w:lsdException w:name="Colorful List Accent 1" w:uiPriority="72"/>
+    <w:lsdException w:name="Colorful Grid Accent 1" w:uiPriority="73"/>
+    <w:lsdException w:name="Light Shading Accent 2" w:uiPriority="60"/>
+    <w:lsdException w:name="Light List Accent 2" w:uiPriority="61"/>
+    <w:lsdException w:name="Light Grid Accent 2" w:uiPriority="62"/>
+    <w:lsdException w:name="Medium Shading 1 Accent 2" w:uiPriority="63"/>
+    <w:lsdException w:name="Medium Shading 2 Accent 2" w:uiPriority="64"/>
+    <w:lsdException w:name="Medium List 1 Accent 2" w:uiPriority="65"/>
+    <w:lsdException w:name="Medium List 2 Accent 2" w:uiPriority="66"/>
+    <w:lsdException w:name="Medium Grid 1 Accent 2" w:uiPriority="67"/>
+    <w:lsdException w:name="Medium Grid 2 Accent 2" w:uiPriority="68"/>
+    <w:lsdException w:name="Medium Grid 3 Accent 2" w:uiPriority="69"/>
+    <w:lsdException w:name="Dark List Accent 2" w:uiPriority="70"/>
+    <w:lsdException w:name="Colorful Shading Accent 2" w:uiPriority="71"/>
+    <w:lsdException w:name="Colorful List Accent 2" w:uiPriority="72"/>
+    <w:lsdException w:name="Colorful Grid Accent 2" w:uiPriority="73"/>
+    <w:lsdException w:name="Light Shading Accent 3" w:uiPriority="60"/>
+    <w:lsdException w:name="Light List Accent 3" w:uiPriority="61"/>
+    <w:lsdException w:name="Light Grid Accent 3" w:uiPriority="62"/>
+    <w:lsdException w:name="Medium Shading 1 Accent 3" w:uiPriority="63"/>
+    <w:lsdException w:name="Medium Shading 2 Accent 3" w:uiPriority="64"/>
+    <w:lsdException w:name="Medium List 1 Accent 3" w:uiPriority="65"/>
+    <w:lsdException w:name="Medium List 2 Accent 3" w:uiPriority="66"/>
+    <w:lsdException w:name="Medium Grid 1 Accent 3" w:uiPriority="67"/>
+    <w:lsdException w:name="Medium Grid 2 Accent 3" w:uiPriority="68"/>
+    <w:lsdException w:name="Medium Grid 3 Accent 3" w:uiPriority="69"/>
+    <w:lsdException w:name="Dark List Accent 3" w:uiPriority="70"/>
+    <w:lsdException w:name="Colorful Shading Accent 3" w:uiPriority="71"/>
+    <w:lsdException w:name="Colorful List Accent 3" w:uiPriority="72"/>
+    <w:lsdException w:name="Colorful Grid Accent 3" w:uiPriority="73"/>
+    <w:lsdException w:name="Light Shading Accent 4" w:uiPriority="60"/>
+    <w:lsdException w:name="Light List Accent 4" w:uiPriority="61"/>
+    <w:lsdException w:name="Light Grid Accent 4" w:uiPriority="62"/>
+    <w:lsdException w:name="Medium Shading 1 Accent 4" w:uiPriority="63"/>
+    <w:lsdException w:name="Medium Shading 2 Accent 4" w:uiPriority="64"/>
+    <w:lsdException w:name="Medium List 1 Accent 4" w:uiPriority="65"/>
+    <w:lsdException w:name="Medium List 2 Accent 4" w:uiPriority="66"/>
+    <w:lsdException w:name="Medium Grid 1 Accent 4" w:uiPriority="67"/>
+    <w:lsdException w:name="Medium Grid 2 Accent 4" w:uiPriority="68"/>
+    <w:lsdException w:name="Medium Grid 3 Accent 4" w:uiPriority="69"/>
+    <w:lsdException w:name="Dark List Accent 4" w:uiPriority="70"/>
+    <w:lsdException w:name="Colorful Shading Accent 4" w:uiPriority="71"/>
+    <w:lsdException w:name="Colorful List Accent 4" w:uiPriority="72"/>
+    <w:lsdException w:name="Colorful Grid Accent 4" w:uiPriority="73"/>
+    <w:lsdException w:name="Light Shading Accent 5" w:uiPriority="60"/>
+    <w:lsdException w:name="Light List Accent 5" w:uiPriority="61"/>
+    <w:lsdException w:name="Light Grid Accent 5" w:uiPriority="62"/>
+    <w:lsdException w:name="Medium Shading 1 Accent 5" w:uiPriority="63"/>
+    <w:lsdException w:name="Medium Shading 2 Accent 5" w:uiPriority="64"/>
+    <w:lsdException w:name="Medium List 1 Accent 5" w:uiPriority="65"/>
+    <w:lsdException w:name="Medium List 2 Accent 5" w:uiPriority="66"/>
+    <w:lsdException w:name="Medium Grid 1 Accent 5" w:uiPriority="67"/>
+    <w:lsdException w:name="Medium Grid 2 Accent 5" w:uiPriority="68"/>
+    <w:lsdException w:name="Medium Grid 3 Accent 5" w:uiPriority="69"/>
+    <w:lsdException w:name="Dark List Accent 5" w:uiPriority="70"/>
+    <w:lsdException w:name="Colorful Shading Accent 5" w:uiPriority="71"/>
+    <w:lsdException w:name="Colorful List Accent 5" w:uiPriority="72"/>
+    <w:lsdException w:name="Colorful Grid Accent 5" w:uiPriority="73"/>
+    <w:lsdException w:name="Light Shading Accent 6" w:uiPriority="60"/>
+    <w:lsdException w:name="Light List Accent 6" w:uiPriority="61"/>
+    <w:lsdException w:name="Light Grid Accent 6" w:uiPriority="62"/>
+    <w:lsdException w:name="Medium Shading 1 Accent 6" w:uiPriority="63"/>
+    <w:lsdException w:name="Medium Shading 2 Accent 6" w:uiPriority="64"/>
+    <w:lsdException w:name="Medium List 1 Accent 6" w:uiPriority="65"/>
+    <w:lsdException w:name="Medium List 2 Accent 6" w:uiPriority="66"/>
+    <w:lsdException w:name="Medium Grid 1 Accent 6" w:uiPriority="67"/>
+    <w:lsdException w:name="Medium Grid 2 Accent 6" w:uiPriority="68"/>
+    <w:lsdException w:name="Medium Grid 3 Accent 6" w:uiPriority="69"/>
+    <w:lsdException w:name="Dark List Accent 6" w:uiPriority="70"/>
+    <w:lsdException w:name="Colorful Shading Accent 6" w:uiPriority="71"/>
+    <w:lsdException w:name="Colorful List Accent 6" w:uiPriority="72"/>
+    <w:lsdException w:name="Colorful Grid Accent 6" w:uiPriority="73"/>
+    <w:lsdException w:name="Subtle Emphasis" w:uiPriority="19" w:qFormat="1"/>
+    <w:lsdException w:name="Intense Emphasis" w:uiPriority="21" w:qFormat="1"/>
+    <w:lsdException w:name="Subtle Reference" w:uiPriority="31" w:qFormat="1"/>
+    <w:lsdException w:name="Intense Reference" w:uiPriority="32" w:qFormat="1"/>
+    <w:lsdException w:name="Book Title" w:uiPriority="33" w:qFormat="1"/>
+    <w:lsdException w:name="Bibliography" w:semiHidden="1" w:uiPriority="37" w:unhideWhenUsed="1"/>
+    <w:lsdException w:name="TOC Heading" w:semiHidden="1" w:uiPriority="39" w:unhideWhenUsed="1" w:qFormat="1"/>
+    <w:lsdException w:name="Plain Table 1" w:uiPriority="41"/>
+    <w:lsdException w:name="Plain Table 2" w:uiPriority="42"/>
+    <w:lsdException w:name="Plain Table 3" w:uiPriority="43"/>
+    <w:lsdException w:name="Plain Table 4" w:uiPriority="44"/>
+    <w:lsdException w:name="Plain Table 5" w:uiPriority="45"/>
+    <w:lsdException w:name="Grid Table Light" w:uiPriority="40"/>
+    <w:lsdException w:name="Grid Table 1 Light" w:uiPriority="46"/>
+    <w:lsdException w:name="Grid Table 2" w:uiPriority="47"/>
+    <w:lsdException w:name="Grid Table 3" w:uiPriority="48"/>
+    <w:lsdException w:name="Grid Table 4" w:uiPriority="49"/>
+    <w:lsdException w:name="Grid Table 5 Dark" w:uiPriority="50"/>
+    <w:lsdException w:name="Grid Table 6 Colorful" w:uiPriority="51"/>
+    <w:lsdException w:name="Grid Table 7 Colorful" w:uiPriority="52"/>
+    <w:lsdException w:name="Grid Table 1 Light Accent 1" w:uiPriority="46"/>
+    <w:lsdException w:name="Grid Table 2 Accent 1" w:uiPriority="47"/>
+    <w:lsdException w:name="Grid Table 3 Accent 1" w:uiPriority="48"/>
+    <w:lsdException w:name="Grid Table 4 Accent 1" w:uiPriority="49"/>
+    <w:lsdException w:name="Grid Table 5 Dark Accent 1" w:uiPriority="50"/>
+    <w:lsdException w:name="Grid Table 6 Colorful Accent 1" w:uiPriority="51"/>
+    <w:lsdException w:name="Grid Table 7 Colorful Accent 1" w:uiPriority="52"/>
+    <w:lsdException w:name="Grid Table 1 Light Accent 2" w:uiPriority="46"/>
+    <w:lsdException w:name="Grid Table 2 Accent 2" w:uiPriority="47"/>
+    <w:lsdException w:name="Grid Table 3 Accent 2" w:uiPriority="48"/>
+    <w:lsdException w:name="Grid Table 4 Accent 2" w:uiPriority="49"/>
+    <w:lsdException w:name="Grid Table 5 Dark Accent 2" w:uiPriority="50"/>
+    <w:lsdException w:name="Grid Table 6 Colorful Accent 2" w:uiPriority="51"/>
+    <w:lsdException w:name="Grid Table 7 Colorful Accent 2" w:uiPriority="52"/>
+    <w:lsdException w:name="Grid Table 1 Light Accent 3" w:uiPriority="46"/>
+    <w:lsdException w:name="Grid Table 2 Accent 3" w:uiPriority="47"/>
+    <w:lsdException w:name="Grid Table 3 Accent 3" w:uiPriority="48"/>
+    <w:lsdException w:name="Grid Table 4 Accent 3" w:uiPriority="49"/>
+    <w:lsdException w:name="Grid Table 5 Dark Accent 3" w:uiPriority="50"/>
+    <w:lsdException w:name="Grid Table 6 Colorful Accent 3" w:uiPriority="51"/>
+    <w:lsdException w:name="Grid Table 7 Colorful Accent 3" w:uiPriority="52"/>
+    <w:lsdException w:name="Grid Table 1 Light Accent 4" w:uiPriority="46"/>
+    <w:lsdException w:name="Grid Table 2 Accent 4" w:uiPriority="47"/>
+    <w:lsdException w:name="Grid Table 3 Accent 4" w:uiPriority="48"/>
+    <w:lsdException w:name="Grid Table 4 Accent 4" w:uiPriority="49"/>
+    <w:lsdException w:name="Grid Table 5 Dark Accent 4" w:uiPriority="50"/>
+    <w:lsdException w:name="Grid Table 6 Colorful Accent 4" w:uiPriority="51"/>
+    <w:lsdException w:name="Grid Table 7 Colorful Accent 4" w:uiPriority="52"/>
+    <w:lsdException w:name="Grid Table 1 Light Accent 5" w:uiPriority="46"/>
+    <w:lsdException w:name="Grid Table 2 Accent 5" w:uiPriority="47"/>
+    <w:lsdException w:name="Grid Table 3 Accent 5" w:uiPriority="48"/>
+    <w:lsdException w:name="Grid Table 4 Accent 5" w:uiPriority="49"/>
+    <w:lsdException w:name="Grid Table 5 Dark Accent 5" w:uiPriority="50"/>
+    <w:lsdException w:name="Grid Table 6 Colorful Accent 5" w:uiPriority="51"/>
+    <w:lsdException w:name="Grid Table 7 Colorful Accent 5" w:uiPriority="52"/>
+    <w:lsdException w:name="Grid Table 1 Light Accent 6" w:uiPriority="46"/>
+    <w:lsdException w:name="Grid Table 2 Accent 6" w:uiPriority="47"/>
+    <w:lsdException w:name="Grid Table 3 Accent 6" w:uiPriority="48"/>
+    <w:lsdException w:name="Grid Table 4 Accent 6" w:uiPriority="49"/>
+    <w:lsdException w:name="Grid Table 5 Dark Accent 6" w:uiPriority="50"/>
+    <w:lsdException w:name="Grid Table 6 Colorful Accent 6" w:uiPriority="51"/>
+    <w:lsdException w:name="Grid Table 7 Colorful Accent 6" w:uiPriority="52"/>
+    <w:lsdException w:name="List Table 1 Light" w:uiPriority="46"/>
+    <w:lsdException w:name="List Table 2" w:uiPriority="47"/>
+    <w:lsdException w:name="List Table 3" w:uiPriority="48"/>
+    <w:lsdException w:name="List Table 4" w:uiPriority="49"/>
+    <w:lsdException w:name="List Table 5 Dark" w:uiPriority="50"/>
+    <w:lsdException w:name="List Table 6 Colorful" w:uiPriority="51"/>
+    <w:lsdException w:name="List Table 7 Colorful" w:uiPriority="52"/>
+    <w:lsdException w:name="List Table 1 Light Accent 1" w:uiPriority="46"/>
+    <w:lsdException w:name="List Table 2 Accent 1" w:uiPriority="47"/>
+    <w:lsdException w:name="List Table 3 Accent 1" w:uiPriority="48"/>
+    <w:lsdException w:name="List Table 4 Accent 1" w:uiPriority="49"/>
+    <w:lsdException w:name="List Table 5 Dark Accent 1" w:uiPriority="50"/>
+    <w:lsdException w:name="List Table 6 Colorful Accent 1" w:uiPriority="51"/>
+    <w:lsdException w:name="List Table 7 Colorful Accent 1" w:uiPriority="52"/>
+    <w:lsdException w:name="List Table 1 Light Accent 2" w:uiPriority="46"/>
+    <w:lsdException w:name="List Table 2 Accent 2" w:uiPriority="47"/>
+    <w:lsdException w:name="List Table 3 Accent 2" w:uiPriority="48"/>
+    <w:lsdException w:name="List Table 4 Accent 2" w:uiPriority="49"/>
+    <w:lsdException w:name="List Table 5 Dark Accent 2" w:uiPriority="50"/>
+    <w:lsdException w:name="List Table 6 Colorful Accent 2" w:uiPriority="51"/>
+    <w:lsdException w:name="List Table 7 Colorful Accent 2" w:uiPriority="52"/>
+    <w:lsdException w:name="List Table 1 Light Accent 3" w:uiPriority="46"/>
+    <w:lsdException w:name="List Table 2 Accent 3" w:uiPriority="47"/>
+    <w:lsdException w:name="List Table 3 Accent 3" w:uiPriority="48"/>
+    <w:lsdException w:name="List Table 4 Accent 3" w:uiPriority="49"/>
+    <w:lsdException w:name="List Table 5 Dark Accent 3" w:uiPriority="50"/>
+    <w:lsdException w:name="List Table 6 Colorful Accent 3" w:uiPriority="51"/>
+    <w:lsdException w:name="List Table 7 Colorful Accent 3" w:uiPriority="52"/>
+    <w:lsdException w:name="List Table 1 Light Accent 4" w:uiPriority="46"/>
+    <w:lsdException w:name="List Table 2 Accent 4" w:uiPriority="47"/>
+    <w:lsdException w:name="List Table 3 Accent 4" w:uiPriority="48"/>
+    <w:lsdException w:name="List Table 4 Accent 4" w:uiPriority="49"/>
+    <w:lsdException w:name="List Table 5 Dark Accent 4" w:uiPriority="50"/>
+    <w:lsdException w:name="List Table 6 Colorful Accent 4" w:uiPriority="51"/>
+    <w:lsdException w:name="List Table 7 Colorful Accent 4" w:uiPriority="52"/>
+    <w:lsdException w:name="List Table 1 Light Accent 5" w:uiPriority="46"/>
+    <w:lsdException w:name="List Table 2 Accent 5" w:uiPriority="47"/>
+    <w:lsdException w:name="List Table 3 Accent 5" w:uiPriority="48"/>
+    <w:lsdException w:name="List Table 4 Accent 5" w:uiPriority="49"/>
+    <w:lsdException w:name="List Table 5 Dark Accent 5" w:uiPriority="50"/>
+    <w:lsdException w:name="List Table 6 Colorful Accent 5" w:uiPriority="51"/>
+    <w:lsdException w:name="List Table 7 Colorful Accent 5" w:uiPriority="52"/>
+    <w:lsdException w:name="List Table 1 Light Accent 6" w:uiPriority="46"/>
+    <w:lsdException w:name="List Table 2 Accent 6" w:uiPriority="47"/>
+    <w:lsdException w:name="List Table 3 Accent 6" w:uiPriority="48"/>
+    <w:lsdException w:name="List Table 4 Accent 6" w:uiPriority="49"/>
+    <w:lsdException w:name="List Table 5 Dark Accent 6" w:uiPriority="50"/>
+    <w:lsdException w:name="List Table 6 Colorful Accent 6" w:uiPriority="51"/>
+    <w:lsdException w:name="List Table 7 Colorful Accent 6" w:uiPriority="52"/>
+    <w:lsdException w:name="Mention" w:semiHidden="1" w:unhideWhenUsed="1"/>
+    <w:lsdException w:name="Smart Hyperlink" w:semiHidden="1" w:unhideWhenUsed="1"/>
+    <w:lsdException w:name="Hashtag" w:semiHidden="1" w:unhideWhenUsed="1"/>
+    <w:lsdException w:name="Unresolved Mention" w:semiHidden="1" w:unhideWhenUsed="1"/>
+    <w:lsdException w:name="Smart Link" w:semiHidden="1" w:unhideWhenUsed="1"/>
+  </w:latentStyles>
   <w:style w:type="paragraph" w:default="1" w:styleId="Normal">
     <w:name w:val="Normal"/>
-    <w:next w:val="Normal"/>
-    <w:pPr/>
+    <w:qFormat/>
     <w:rPr>
       <w:sz w:val="24"/>
       <w:szCs w:val="24"/>
-      <w:lang w:val="en-US" w:eastAsia="en-US" w:bidi="ar-SA"/>
     </w:rPr>
   </w:style>
-  <w:style w:type="character" w:default="1" w:styleId="Default Paragraph Font">
+  <w:style w:type="character" w:default="1" w:styleId="DefaultParagraphFont">
     <w:name w:val="Default Paragraph Font"/>
-    <w:next w:val="Default Paragraph Font"/>
+    <w:uiPriority w:val="1"/>
+    <w:semiHidden/>
+    <w:unhideWhenUsed/>
+  </w:style>
+  <w:style w:type="table" w:default="1" w:styleId="TableNormal">
+    <w:name w:val="Normal Table"/>
+    <w:uiPriority w:val="99"/>
+    <w:semiHidden/>
+    <w:unhideWhenUsed/>
+    <w:tblPr>
+      <w:tblInd w:w="0" w:type="dxa"/>
+      <w:tblCellMar>
+        <w:top w:w="0" w:type="dxa"/>
+        <w:left w:w="108" w:type="dxa"/>
+        <w:bottom w:w="0" w:type="dxa"/>
+        <w:right w:w="108" w:type="dxa"/>
+      </w:tblCellMar>
+    </w:tblPr>
+  </w:style>
+  <w:style w:type="numbering" w:default="1" w:styleId="NoList">
+    <w:name w:val="No List"/>
+    <w:uiPriority w:val="99"/>
+    <w:semiHidden/>
+    <w:unhideWhenUsed/>
   </w:style>
   <w:style w:type="character" w:styleId="Hyperlink">
     <w:name w:val="Hyperlink"/>
@@ -2278,177 +2248,61 @@
       <w:u w:val="single"/>
     </w:rPr>
   </w:style>
-  <w:style w:type="table" w:default="1" w:styleId="Table Normal">
-    <w:name w:val="Table Normal"/>
-    <w:next w:val="Table Normal"/>
-    <w:pPr/>
-    <w:tblPr>
-      <w:tblInd w:w="0" w:type="dxa"/>
-    </w:tblPr>
-    <w:trPr/>
-    <w:tcPr/>
-    <w:tblStylePr w:type="firstRow"/>
-    <w:tblStylePr w:type="lastRow"/>
-    <w:tblStylePr w:type="firstCol"/>
-    <w:tblStylePr w:type="lastCol"/>
-    <w:tblStylePr w:type="band1Vert"/>
-    <w:tblStylePr w:type="band2Vert"/>
-    <w:tblStylePr w:type="band1Horz"/>
-    <w:tblStylePr w:type="band2Horz"/>
-    <w:tblStylePr w:type="neCell"/>
-    <w:tblStylePr w:type="nwCell"/>
-    <w:tblStylePr w:type="seCell"/>
-    <w:tblStylePr w:type="swCell"/>
-  </w:style>
-  <w:style w:type="numbering" w:default="1" w:styleId="No List">
-    <w:name w:val="No List"/>
-    <w:next w:val="No List"/>
-    <w:pPr/>
-  </w:style>
-  <w:style w:type="paragraph" w:styleId="Header &amp; Footer">
+  <w:style w:type="paragraph" w:customStyle="1" w:styleId="HeaderFooter">
     <w:name w:val="Header &amp; Footer"/>
-    <w:next w:val="Header &amp; Footer"/>
     <w:pPr>
-      <w:keepNext w:val="0"/>
-      <w:keepLines w:val="0"/>
-      <w:pageBreakBefore w:val="0"/>
-      <w:widowControl w:val="1"/>
-      <w:shd w:val="clear" w:color="auto" w:fill="auto"/>
       <w:tabs>
         <w:tab w:val="right" w:pos="9020"/>
       </w:tabs>
-      <w:suppressAutoHyphens w:val="0"/>
-      <w:bidi w:val="0"/>
-      <w:spacing w:before="0" w:after="0" w:line="240" w:lineRule="auto"/>
-      <w:ind w:left="0" w:right="0" w:firstLine="0"/>
-      <w:jc w:val="left"/>
-      <w:outlineLvl w:val="9"/>
     </w:pPr>
     <w:rPr>
-      <w:rFonts w:ascii="Helvetica Neue" w:cs="Arial Unicode MS" w:hAnsi="Helvetica Neue" w:eastAsia="Arial Unicode MS"/>
-      <w:b w:val="0"/>
-      <w:bCs w:val="0"/>
-      <w:i w:val="0"/>
-      <w:iCs w:val="0"/>
-      <w:caps w:val="0"/>
-      <w:smallCaps w:val="0"/>
-      <w:strike w:val="0"/>
-      <w:dstrike w:val="0"/>
-      <w:outline w:val="0"/>
+      <w:rFonts w:ascii="Helvetica Neue" w:hAnsi="Helvetica Neue" w:cs="Arial Unicode MS"/>
       <w:color w:val="000000"/>
-      <w:spacing w:val="0"/>
-      <w:kern w:val="0"/>
-      <w:position w:val="0"/>
       <w:sz w:val="24"/>
       <w:szCs w:val="24"/>
-      <w:u w:val="none"/>
-      <w:shd w:val="nil" w:color="auto" w:fill="auto"/>
-      <w:vertAlign w:val="baseline"/>
-      <w14:textOutline>
+      <w14:textOutline w14:w="0" w14:cap="flat" w14:cmpd="sng" w14:algn="ctr">
         <w14:noFill/>
+        <w14:prstDash w14:val="solid"/>
+        <w14:bevel/>
       </w14:textOutline>
-      <w14:textFill>
-        <w14:solidFill>
-          <w14:srgbClr w14:val="000000"/>
-        </w14:solidFill>
-      </w14:textFill>
     </w:rPr>
   </w:style>
-  <w:style w:type="paragraph" w:styleId="Body">
+  <w:style w:type="paragraph" w:customStyle="1" w:styleId="Body">
     <w:name w:val="Body"/>
-    <w:next w:val="Body"/>
     <w:pPr>
-      <w:keepNext w:val="0"/>
-      <w:keepLines w:val="0"/>
-      <w:pageBreakBefore w:val="0"/>
-      <w:widowControl w:val="1"/>
-      <w:shd w:val="clear" w:color="auto" w:fill="auto"/>
-      <w:suppressAutoHyphens w:val="0"/>
-      <w:bidi w:val="0"/>
-      <w:spacing w:before="0" w:after="160" w:line="259" w:lineRule="auto"/>
-      <w:ind w:left="0" w:right="0" w:firstLine="0"/>
-      <w:jc w:val="left"/>
-      <w:outlineLvl w:val="9"/>
+      <w:spacing w:after="160" w:line="259" w:lineRule="auto"/>
     </w:pPr>
     <w:rPr>
-      <w:rFonts w:ascii="Calibri" w:cs="Arial Unicode MS" w:hAnsi="Calibri" w:eastAsia="Arial Unicode MS"/>
-      <w:b w:val="0"/>
-      <w:bCs w:val="0"/>
-      <w:i w:val="0"/>
-      <w:iCs w:val="0"/>
-      <w:caps w:val="0"/>
-      <w:smallCaps w:val="0"/>
-      <w:strike w:val="0"/>
-      <w:dstrike w:val="0"/>
-      <w:outline w:val="0"/>
+      <w:rFonts w:ascii="Calibri" w:hAnsi="Calibri" w:cs="Arial Unicode MS"/>
       <w:color w:val="000000"/>
-      <w:spacing w:val="0"/>
-      <w:kern w:val="0"/>
-      <w:position w:val="0"/>
       <w:sz w:val="22"/>
       <w:szCs w:val="22"/>
-      <w:u w:val="none" w:color="000000"/>
-      <w:shd w:val="nil" w:color="auto" w:fill="auto"/>
-      <w:vertAlign w:val="baseline"/>
-      <w:lang w:val="en-US"/>
-      <w14:textOutline>
+      <w:u w:color="000000"/>
+      <w14:textOutline w14:w="0" w14:cap="flat" w14:cmpd="sng" w14:algn="ctr">
         <w14:noFill/>
+        <w14:prstDash w14:val="solid"/>
+        <w14:bevel/>
       </w14:textOutline>
-      <w14:textFill>
-        <w14:solidFill>
-          <w14:srgbClr w14:val="000000"/>
-        </w14:solidFill>
-      </w14:textFill>
     </w:rPr>
   </w:style>
-  <w:style w:type="paragraph" w:styleId="Default">
+  <w:style w:type="paragraph" w:customStyle="1" w:styleId="Default">
     <w:name w:val="Default"/>
-    <w:next w:val="Default"/>
     <w:pPr>
-      <w:keepNext w:val="0"/>
-      <w:keepLines w:val="0"/>
-      <w:pageBreakBefore w:val="0"/>
-      <w:widowControl w:val="1"/>
-      <w:shd w:val="clear" w:color="auto" w:fill="auto"/>
-      <w:suppressAutoHyphens w:val="0"/>
-      <w:bidi w:val="0"/>
-      <w:spacing w:before="160" w:after="0" w:line="240" w:lineRule="auto"/>
-      <w:ind w:left="0" w:right="0" w:firstLine="0"/>
-      <w:jc w:val="left"/>
-      <w:outlineLvl w:val="9"/>
+      <w:spacing w:before="160"/>
     </w:pPr>
     <w:rPr>
-      <w:rFonts w:ascii="Helvetica Neue" w:cs="Arial Unicode MS" w:hAnsi="Helvetica Neue" w:eastAsia="Arial Unicode MS"/>
-      <w:b w:val="0"/>
-      <w:bCs w:val="0"/>
-      <w:i w:val="0"/>
-      <w:iCs w:val="0"/>
-      <w:caps w:val="0"/>
-      <w:smallCaps w:val="0"/>
-      <w:strike w:val="0"/>
-      <w:dstrike w:val="0"/>
-      <w:outline w:val="0"/>
+      <w:rFonts w:ascii="Helvetica Neue" w:hAnsi="Helvetica Neue" w:cs="Arial Unicode MS"/>
       <w:color w:val="000000"/>
-      <w:spacing w:val="0"/>
-      <w:kern w:val="0"/>
-      <w:position w:val="0"/>
       <w:sz w:val="24"/>
       <w:szCs w:val="24"/>
-      <w:u w:val="none"/>
-      <w:shd w:val="nil" w:color="auto" w:fill="auto"/>
-      <w:vertAlign w:val="baseline"/>
-      <w:lang w:val="en-US"/>
-      <w14:textOutline>
+      <w14:textOutline w14:w="0" w14:cap="flat" w14:cmpd="sng" w14:algn="ctr">
         <w14:noFill/>
+        <w14:prstDash w14:val="solid"/>
+        <w14:bevel/>
       </w14:textOutline>
-      <w14:textFill>
-        <w14:solidFill>
-          <w14:srgbClr w14:val="000000"/>
-        </w14:solidFill>
-      </w14:textFill>
     </w:rPr>
   </w:style>
-  <w:style w:type="numbering" w:styleId="Bullets">
+  <w:style w:type="numbering" w:customStyle="1" w:styleId="Bullets">
     <w:name w:val="Bullets"/>
     <w:pPr>
       <w:numPr>
@@ -2456,43 +2310,31 @@
       </w:numPr>
     </w:pPr>
   </w:style>
-  <w:style w:type="character" w:styleId="Hyperlink.0">
+  <w:style w:type="character" w:customStyle="1" w:styleId="Hyperlink0">
     <w:name w:val="Hyperlink.0"/>
     <w:basedOn w:val="Hyperlink"/>
-    <w:next w:val="Hyperlink.0"/>
     <w:rPr>
       <w:outline w:val="0"/>
-      <w:color w:val="0000ff"/>
-      <w:u w:val="single" w:color="0000ff"/>
-      <w14:textFill>
-        <w14:solidFill>
-          <w14:srgbClr w14:val="0000FF"/>
-        </w14:solidFill>
-      </w14:textFill>
+      <w:color w:val="0000FF"/>
+      <w:u w:val="single" w:color="0000FF"/>
     </w:rPr>
   </w:style>
-  <w:style w:type="character" w:styleId="None">
+  <w:style w:type="character" w:customStyle="1" w:styleId="None">
     <w:name w:val="None"/>
   </w:style>
-  <w:style w:type="character" w:styleId="Hyperlink.1">
+  <w:style w:type="character" w:customStyle="1" w:styleId="Hyperlink1">
     <w:name w:val="Hyperlink.1"/>
     <w:basedOn w:val="None"/>
-    <w:next w:val="Hyperlink.1"/>
     <w:rPr>
-      <w:rFonts w:ascii="Arial" w:cs="Arial" w:hAnsi="Arial" w:eastAsia="Arial"/>
+      <w:rFonts w:ascii="Arial" w:eastAsia="Arial" w:hAnsi="Arial" w:cs="Arial"/>
       <w:outline w:val="0"/>
-      <w:color w:val="1155cc"/>
+      <w:color w:val="1155CC"/>
       <w:sz w:val="24"/>
       <w:szCs w:val="24"/>
-      <w:u w:val="single" w:color="1155cc"/>
-      <w14:textFill>
-        <w14:solidFill>
-          <w14:srgbClr w14:val="1155CC"/>
-        </w14:solidFill>
-      </w14:textFill>
+      <w:u w:val="single" w:color="1155CC"/>
     </w:rPr>
   </w:style>
-  <w:style w:type="numbering" w:styleId="Numbered">
+  <w:style w:type="numbering" w:customStyle="1" w:styleId="Numbered">
     <w:name w:val="Numbered"/>
     <w:pPr>
       <w:numPr>
@@ -2504,7 +2346,7 @@
 </file>
 
 <file path=word/theme/theme1.xml><?xml version="1.0" encoding="utf-8"?>
-<a:theme xmlns:a="http://schemas.openxmlformats.org/drawingml/2006/main" xmlns:r="http://schemas.openxmlformats.org/officeDocument/2006/relationships" name="Office Theme">
+<a:theme xmlns:a="http://schemas.openxmlformats.org/drawingml/2006/main" name="Office Theme">
   <a:themeElements>
     <a:clrScheme name="Office Theme">
       <a:dk1>
@@ -2706,7 +2548,7 @@
         <a:effectLst/>
         <a:sp3d/>
       </a:spPr>
-      <a:bodyPr rot="0" spcFirstLastPara="1" vertOverflow="overflow" horzOverflow="overflow" vert="horz" wrap="square" lIns="45719" tIns="45719" rIns="45719" bIns="45719" numCol="1" spcCol="38100" rtlCol="0" anchor="ctr" upright="0">
+      <a:bodyPr rot="0" spcFirstLastPara="1" vertOverflow="overflow" horzOverflow="overflow" vert="horz" wrap="square" lIns="45719" tIns="45719" rIns="45719" bIns="45719" numCol="1" spcCol="38100" rtlCol="0" anchor="ctr">
         <a:spAutoFit/>
       </a:bodyPr>
       <a:lstStyle>
@@ -2725,7 +2567,7 @@
           <a:buFontTx/>
           <a:buNone/>
           <a:tabLst/>
-          <a:defRPr b="0" baseline="0" cap="none" i="0" spc="0" strike="noStrike" sz="1800" u="none" kumimoji="0" normalizeH="0">
+          <a:defRPr kumimoji="0" sz="1800" b="0" i="0" u="none" strike="noStrike" cap="none" spc="0" normalizeH="0" baseline="0">
             <a:ln>
               <a:noFill/>
             </a:ln>
@@ -2755,7 +2597,7 @@
           <a:buFontTx/>
           <a:buNone/>
           <a:tabLst/>
-          <a:defRPr b="0" baseline="0" cap="none" i="0" spc="0" strike="noStrike" sz="1800" u="none" kumimoji="0" normalizeH="0">
+          <a:defRPr kumimoji="0" sz="1800" b="0" i="0" u="none" strike="noStrike" cap="none" spc="0" normalizeH="0" baseline="0">
             <a:ln>
               <a:noFill/>
             </a:ln>
@@ -2781,7 +2623,7 @@
           <a:buFontTx/>
           <a:buNone/>
           <a:tabLst/>
-          <a:defRPr b="0" baseline="0" cap="none" i="0" spc="0" strike="noStrike" sz="1800" u="none" kumimoji="0" normalizeH="0">
+          <a:defRPr kumimoji="0" sz="1800" b="0" i="0" u="none" strike="noStrike" cap="none" spc="0" normalizeH="0" baseline="0">
             <a:ln>
               <a:noFill/>
             </a:ln>
@@ -2807,7 +2649,7 @@
           <a:buFontTx/>
           <a:buNone/>
           <a:tabLst/>
-          <a:defRPr b="0" baseline="0" cap="none" i="0" spc="0" strike="noStrike" sz="1800" u="none" kumimoji="0" normalizeH="0">
+          <a:defRPr kumimoji="0" sz="1800" b="0" i="0" u="none" strike="noStrike" cap="none" spc="0" normalizeH="0" baseline="0">
             <a:ln>
               <a:noFill/>
             </a:ln>
@@ -2833,7 +2675,7 @@
           <a:buFontTx/>
           <a:buNone/>
           <a:tabLst/>
-          <a:defRPr b="0" baseline="0" cap="none" i="0" spc="0" strike="noStrike" sz="1800" u="none" kumimoji="0" normalizeH="0">
+          <a:defRPr kumimoji="0" sz="1800" b="0" i="0" u="none" strike="noStrike" cap="none" spc="0" normalizeH="0" baseline="0">
             <a:ln>
               <a:noFill/>
             </a:ln>
@@ -2859,7 +2701,7 @@
           <a:buFontTx/>
           <a:buNone/>
           <a:tabLst/>
-          <a:defRPr b="0" baseline="0" cap="none" i="0" spc="0" strike="noStrike" sz="1800" u="none" kumimoji="0" normalizeH="0">
+          <a:defRPr kumimoji="0" sz="1800" b="0" i="0" u="none" strike="noStrike" cap="none" spc="0" normalizeH="0" baseline="0">
             <a:ln>
               <a:noFill/>
             </a:ln>
@@ -2885,7 +2727,7 @@
           <a:buFontTx/>
           <a:buNone/>
           <a:tabLst/>
-          <a:defRPr b="0" baseline="0" cap="none" i="0" spc="0" strike="noStrike" sz="1800" u="none" kumimoji="0" normalizeH="0">
+          <a:defRPr kumimoji="0" sz="1800" b="0" i="0" u="none" strike="noStrike" cap="none" spc="0" normalizeH="0" baseline="0">
             <a:ln>
               <a:noFill/>
             </a:ln>
@@ -2911,7 +2753,7 @@
           <a:buFontTx/>
           <a:buNone/>
           <a:tabLst/>
-          <a:defRPr b="0" baseline="0" cap="none" i="0" spc="0" strike="noStrike" sz="1800" u="none" kumimoji="0" normalizeH="0">
+          <a:defRPr kumimoji="0" sz="1800" b="0" i="0" u="none" strike="noStrike" cap="none" spc="0" normalizeH="0" baseline="0">
             <a:ln>
               <a:noFill/>
             </a:ln>
@@ -2937,7 +2779,7 @@
           <a:buFontTx/>
           <a:buNone/>
           <a:tabLst/>
-          <a:defRPr b="0" baseline="0" cap="none" i="0" spc="0" strike="noStrike" sz="1800" u="none" kumimoji="0" normalizeH="0">
+          <a:defRPr kumimoji="0" sz="1800" b="0" i="0" u="none" strike="noStrike" cap="none" spc="0" normalizeH="0" baseline="0">
             <a:ln>
               <a:noFill/>
             </a:ln>
@@ -2963,7 +2805,7 @@
           <a:buFontTx/>
           <a:buNone/>
           <a:tabLst/>
-          <a:defRPr b="0" baseline="0" cap="none" i="0" spc="0" strike="noStrike" sz="1800" u="none" kumimoji="0" normalizeH="0">
+          <a:defRPr kumimoji="0" sz="1800" b="0" i="0" u="none" strike="noStrike" cap="none" spc="0" normalizeH="0" baseline="0">
             <a:ln>
               <a:noFill/>
             </a:ln>
@@ -2976,9 +2818,15 @@
         </a:lvl9pPr>
       </a:lstStyle>
       <a:style>
-        <a:lnRef idx="0"/>
-        <a:fillRef idx="0"/>
-        <a:effectRef idx="0"/>
+        <a:lnRef idx="0">
+          <a:scrgbClr r="0" g="0" b="0"/>
+        </a:lnRef>
+        <a:fillRef idx="0">
+          <a:scrgbClr r="0" g="0" b="0"/>
+        </a:fillRef>
+        <a:effectRef idx="0">
+          <a:scrgbClr r="0" g="0" b="0"/>
+        </a:effectRef>
         <a:fontRef idx="none"/>
       </a:style>
     </a:spDef>
@@ -2995,7 +2843,7 @@
         <a:effectLst/>
         <a:sp3d/>
       </a:spPr>
-      <a:bodyPr rot="0" spcFirstLastPara="1" vertOverflow="overflow" horzOverflow="overflow" vert="horz" wrap="square" lIns="91439" tIns="45719" rIns="91439" bIns="45719" numCol="1" spcCol="38100" rtlCol="0" anchor="t" upright="0">
+      <a:bodyPr rot="0" spcFirstLastPara="1" vertOverflow="overflow" horzOverflow="overflow" vert="horz" wrap="square" lIns="91439" tIns="45719" rIns="91439" bIns="45719" numCol="1" spcCol="38100" rtlCol="0" anchor="t">
         <a:noAutofit/>
       </a:bodyPr>
       <a:lstStyle>
@@ -3014,7 +2862,7 @@
           <a:buFontTx/>
           <a:buNone/>
           <a:tabLst/>
-          <a:defRPr b="0" baseline="0" cap="none" i="0" spc="0" strike="noStrike" sz="1800" u="none" kumimoji="0" normalizeH="0">
+          <a:defRPr kumimoji="0" sz="1800" b="0" i="0" u="none" strike="noStrike" cap="none" spc="0" normalizeH="0" baseline="0">
             <a:ln>
               <a:noFill/>
             </a:ln>
@@ -3040,7 +2888,7 @@
           <a:buFontTx/>
           <a:buNone/>
           <a:tabLst/>
-          <a:defRPr b="0" baseline="0" cap="none" i="0" spc="0" strike="noStrike" sz="1800" u="none" kumimoji="0" normalizeH="0">
+          <a:defRPr kumimoji="0" sz="1800" b="0" i="0" u="none" strike="noStrike" cap="none" spc="0" normalizeH="0" baseline="0">
             <a:ln>
               <a:noFill/>
             </a:ln>
@@ -3066,7 +2914,7 @@
           <a:buFontTx/>
           <a:buNone/>
           <a:tabLst/>
-          <a:defRPr b="0" baseline="0" cap="none" i="0" spc="0" strike="noStrike" sz="1800" u="none" kumimoji="0" normalizeH="0">
+          <a:defRPr kumimoji="0" sz="1800" b="0" i="0" u="none" strike="noStrike" cap="none" spc="0" normalizeH="0" baseline="0">
             <a:ln>
               <a:noFill/>
             </a:ln>
@@ -3092,7 +2940,7 @@
           <a:buFontTx/>
           <a:buNone/>
           <a:tabLst/>
-          <a:defRPr b="0" baseline="0" cap="none" i="0" spc="0" strike="noStrike" sz="1800" u="none" kumimoji="0" normalizeH="0">
+          <a:defRPr kumimoji="0" sz="1800" b="0" i="0" u="none" strike="noStrike" cap="none" spc="0" normalizeH="0" baseline="0">
             <a:ln>
               <a:noFill/>
             </a:ln>
@@ -3118,7 +2966,7 @@
           <a:buFontTx/>
           <a:buNone/>
           <a:tabLst/>
-          <a:defRPr b="0" baseline="0" cap="none" i="0" spc="0" strike="noStrike" sz="1800" u="none" kumimoji="0" normalizeH="0">
+          <a:defRPr kumimoji="0" sz="1800" b="0" i="0" u="none" strike="noStrike" cap="none" spc="0" normalizeH="0" baseline="0">
             <a:ln>
               <a:noFill/>
             </a:ln>
@@ -3144,7 +2992,7 @@
           <a:buFontTx/>
           <a:buNone/>
           <a:tabLst/>
-          <a:defRPr b="0" baseline="0" cap="none" i="0" spc="0" strike="noStrike" sz="1800" u="none" kumimoji="0" normalizeH="0">
+          <a:defRPr kumimoji="0" sz="1800" b="0" i="0" u="none" strike="noStrike" cap="none" spc="0" normalizeH="0" baseline="0">
             <a:ln>
               <a:noFill/>
             </a:ln>
@@ -3170,7 +3018,7 @@
           <a:buFontTx/>
           <a:buNone/>
           <a:tabLst/>
-          <a:defRPr b="0" baseline="0" cap="none" i="0" spc="0" strike="noStrike" sz="1800" u="none" kumimoji="0" normalizeH="0">
+          <a:defRPr kumimoji="0" sz="1800" b="0" i="0" u="none" strike="noStrike" cap="none" spc="0" normalizeH="0" baseline="0">
             <a:ln>
               <a:noFill/>
             </a:ln>
@@ -3196,7 +3044,7 @@
           <a:buFontTx/>
           <a:buNone/>
           <a:tabLst/>
-          <a:defRPr b="0" baseline="0" cap="none" i="0" spc="0" strike="noStrike" sz="1800" u="none" kumimoji="0" normalizeH="0">
+          <a:defRPr kumimoji="0" sz="1800" b="0" i="0" u="none" strike="noStrike" cap="none" spc="0" normalizeH="0" baseline="0">
             <a:ln>
               <a:noFill/>
             </a:ln>
@@ -3222,7 +3070,7 @@
           <a:buFontTx/>
           <a:buNone/>
           <a:tabLst/>
-          <a:defRPr b="0" baseline="0" cap="none" i="0" spc="0" strike="noStrike" sz="1800" u="none" kumimoji="0" normalizeH="0">
+          <a:defRPr kumimoji="0" sz="1800" b="0" i="0" u="none" strike="noStrike" cap="none" spc="0" normalizeH="0" baseline="0">
             <a:ln>
               <a:noFill/>
             </a:ln>
@@ -3248,7 +3096,7 @@
           <a:buFontTx/>
           <a:buNone/>
           <a:tabLst/>
-          <a:defRPr b="0" baseline="0" cap="none" i="0" spc="0" strike="noStrike" sz="1800" u="none" kumimoji="0" normalizeH="0">
+          <a:defRPr kumimoji="0" sz="1800" b="0" i="0" u="none" strike="noStrike" cap="none" spc="0" normalizeH="0" baseline="0">
             <a:ln>
               <a:noFill/>
             </a:ln>
@@ -3261,9 +3109,15 @@
         </a:lvl9pPr>
       </a:lstStyle>
       <a:style>
-        <a:lnRef idx="0"/>
-        <a:fillRef idx="0"/>
-        <a:effectRef idx="0"/>
+        <a:lnRef idx="0">
+          <a:scrgbClr r="0" g="0" b="0"/>
+        </a:lnRef>
+        <a:fillRef idx="0">
+          <a:scrgbClr r="0" g="0" b="0"/>
+        </a:fillRef>
+        <a:effectRef idx="0">
+          <a:scrgbClr r="0" g="0" b="0"/>
+        </a:effectRef>
         <a:fontRef idx="none"/>
       </a:style>
     </a:lnDef>
@@ -3277,7 +3131,7 @@
         <a:effectLst/>
         <a:sp3d/>
       </a:spPr>
-      <a:bodyPr rot="0" spcFirstLastPara="1" vertOverflow="overflow" horzOverflow="overflow" vert="horz" wrap="square" lIns="45719" tIns="45719" rIns="45719" bIns="45719" numCol="1" spcCol="38100" rtlCol="0" anchor="t" upright="0">
+      <a:bodyPr rot="0" spcFirstLastPara="1" vertOverflow="overflow" horzOverflow="overflow" vert="horz" wrap="square" lIns="45719" tIns="45719" rIns="45719" bIns="45719" numCol="1" spcCol="38100" rtlCol="0" anchor="t">
         <a:spAutoFit/>
       </a:bodyPr>
       <a:lstStyle>
@@ -3296,7 +3150,7 @@
           <a:buFontTx/>
           <a:buNone/>
           <a:tabLst/>
-          <a:defRPr b="0" baseline="0" cap="none" i="0" spc="0" strike="noStrike" sz="1800" u="none" kumimoji="0" normalizeH="0">
+          <a:defRPr kumimoji="0" sz="1800" b="0" i="0" u="none" strike="noStrike" cap="none" spc="0" normalizeH="0" baseline="0">
             <a:ln>
               <a:noFill/>
             </a:ln>
@@ -3326,7 +3180,7 @@
           <a:buFontTx/>
           <a:buNone/>
           <a:tabLst/>
-          <a:defRPr b="0" baseline="0" cap="none" i="0" spc="0" strike="noStrike" sz="1800" u="none" kumimoji="0" normalizeH="0">
+          <a:defRPr kumimoji="0" sz="1800" b="0" i="0" u="none" strike="noStrike" cap="none" spc="0" normalizeH="0" baseline="0">
             <a:ln>
               <a:noFill/>
             </a:ln>
@@ -3352,7 +3206,7 @@
           <a:buFontTx/>
           <a:buNone/>
           <a:tabLst/>
-          <a:defRPr b="0" baseline="0" cap="none" i="0" spc="0" strike="noStrike" sz="1800" u="none" kumimoji="0" normalizeH="0">
+          <a:defRPr kumimoji="0" sz="1800" b="0" i="0" u="none" strike="noStrike" cap="none" spc="0" normalizeH="0" baseline="0">
             <a:ln>
               <a:noFill/>
             </a:ln>
@@ -3378,7 +3232,7 @@
           <a:buFontTx/>
           <a:buNone/>
           <a:tabLst/>
-          <a:defRPr b="0" baseline="0" cap="none" i="0" spc="0" strike="noStrike" sz="1800" u="none" kumimoji="0" normalizeH="0">
+          <a:defRPr kumimoji="0" sz="1800" b="0" i="0" u="none" strike="noStrike" cap="none" spc="0" normalizeH="0" baseline="0">
             <a:ln>
               <a:noFill/>
             </a:ln>
@@ -3404,7 +3258,7 @@
           <a:buFontTx/>
           <a:buNone/>
           <a:tabLst/>
-          <a:defRPr b="0" baseline="0" cap="none" i="0" spc="0" strike="noStrike" sz="1800" u="none" kumimoji="0" normalizeH="0">
+          <a:defRPr kumimoji="0" sz="1800" b="0" i="0" u="none" strike="noStrike" cap="none" spc="0" normalizeH="0" baseline="0">
             <a:ln>
               <a:noFill/>
             </a:ln>
@@ -3430,7 +3284,7 @@
           <a:buFontTx/>
           <a:buNone/>
           <a:tabLst/>
-          <a:defRPr b="0" baseline="0" cap="none" i="0" spc="0" strike="noStrike" sz="1800" u="none" kumimoji="0" normalizeH="0">
+          <a:defRPr kumimoji="0" sz="1800" b="0" i="0" u="none" strike="noStrike" cap="none" spc="0" normalizeH="0" baseline="0">
             <a:ln>
               <a:noFill/>
             </a:ln>
@@ -3456,7 +3310,7 @@
           <a:buFontTx/>
           <a:buNone/>
           <a:tabLst/>
-          <a:defRPr b="0" baseline="0" cap="none" i="0" spc="0" strike="noStrike" sz="1800" u="none" kumimoji="0" normalizeH="0">
+          <a:defRPr kumimoji="0" sz="1800" b="0" i="0" u="none" strike="noStrike" cap="none" spc="0" normalizeH="0" baseline="0">
             <a:ln>
               <a:noFill/>
             </a:ln>
@@ -3482,7 +3336,7 @@
           <a:buFontTx/>
           <a:buNone/>
           <a:tabLst/>
-          <a:defRPr b="0" baseline="0" cap="none" i="0" spc="0" strike="noStrike" sz="1800" u="none" kumimoji="0" normalizeH="0">
+          <a:defRPr kumimoji="0" sz="1800" b="0" i="0" u="none" strike="noStrike" cap="none" spc="0" normalizeH="0" baseline="0">
             <a:ln>
               <a:noFill/>
             </a:ln>
@@ -3508,7 +3362,7 @@
           <a:buFontTx/>
           <a:buNone/>
           <a:tabLst/>
-          <a:defRPr b="0" baseline="0" cap="none" i="0" spc="0" strike="noStrike" sz="1800" u="none" kumimoji="0" normalizeH="0">
+          <a:defRPr kumimoji="0" sz="1800" b="0" i="0" u="none" strike="noStrike" cap="none" spc="0" normalizeH="0" baseline="0">
             <a:ln>
               <a:noFill/>
             </a:ln>
@@ -3534,7 +3388,7 @@
           <a:buFontTx/>
           <a:buNone/>
           <a:tabLst/>
-          <a:defRPr b="0" baseline="0" cap="none" i="0" spc="0" strike="noStrike" sz="1800" u="none" kumimoji="0" normalizeH="0">
+          <a:defRPr kumimoji="0" sz="1800" b="0" i="0" u="none" strike="noStrike" cap="none" spc="0" normalizeH="0" baseline="0">
             <a:ln>
               <a:noFill/>
             </a:ln>
@@ -3547,12 +3401,19 @@
         </a:lvl9pPr>
       </a:lstStyle>
       <a:style>
-        <a:lnRef idx="0"/>
-        <a:fillRef idx="0"/>
-        <a:effectRef idx="0"/>
+        <a:lnRef idx="0">
+          <a:scrgbClr r="0" g="0" b="0"/>
+        </a:lnRef>
+        <a:fillRef idx="0">
+          <a:scrgbClr r="0" g="0" b="0"/>
+        </a:fillRef>
+        <a:effectRef idx="0">
+          <a:scrgbClr r="0" g="0" b="0"/>
+        </a:effectRef>
         <a:fontRef idx="none"/>
       </a:style>
     </a:txDef>
   </a:objectDefaults>
+  <a:extraClrSchemeLst/>
 </a:theme>
 </file>
</xml_diff>